<commit_message>
editing the execllence part for report
</commit_message>
<xml_diff>
--- a/report.docx
+++ b/report.docx
@@ -544,23 +544,7 @@
           <w:b/>
           <w:bCs/>
         </w:rPr>
-        <w:t>4</w:t>
-      </w:r>
-      <w:r>
-        <w:rPr>
-          <w:rFonts w:ascii="Times New Roman" w:hAnsi="Times New Roman" w:cs="Times New Roman"/>
-          <w:b/>
-          <w:bCs/>
-        </w:rPr>
-        <w:t xml:space="preserve">. </w:t>
-      </w:r>
-      <w:r>
-        <w:rPr>
-          <w:rFonts w:ascii="Times New Roman" w:hAnsi="Times New Roman" w:cs="Times New Roman"/>
-          <w:b/>
-          <w:bCs/>
-        </w:rPr>
-        <w:t>Class Design</w:t>
+        <w:t>4. Class Design</w:t>
       </w:r>
     </w:p>
     <w:p>
@@ -963,15 +947,7 @@
           <w:b/>
           <w:bCs/>
         </w:rPr>
-        <w:t>4</w:t>
-      </w:r>
-      <w:r>
-        <w:rPr>
-          <w:rFonts w:ascii="Times New Roman" w:hAnsi="Times New Roman" w:cs="Times New Roman"/>
-          <w:b/>
-          <w:bCs/>
-        </w:rPr>
-        <w:t>.</w:t>
+        <w:t>4.</w:t>
       </w:r>
       <w:r>
         <w:rPr>
@@ -1495,28 +1471,32 @@
           <w:b/>
           <w:bCs/>
         </w:rPr>
+        <w:t xml:space="preserve">System </w:t>
+      </w:r>
+      <w:r>
+        <w:rPr>
+          <w:rFonts w:ascii="Times New Roman" w:hAnsi="Times New Roman" w:cs="Times New Roman"/>
+          <w:b/>
+          <w:bCs/>
+        </w:rPr>
         <w:t>Interaction</w:t>
       </w:r>
-      <w:r>
-        <w:rPr>
-          <w:rFonts w:ascii="Times New Roman" w:hAnsi="Times New Roman" w:cs="Times New Roman"/>
-          <w:b/>
-          <w:bCs/>
-        </w:rPr>
-        <w:t xml:space="preserve"> Diagram</w:t>
-      </w:r>
-    </w:p>
-    <w:p>
-      <w:pPr>
-        <w:rPr>
-          <w:rFonts w:ascii="Times New Roman" w:hAnsi="Times New Roman" w:cs="Times New Roman"/>
-        </w:rPr>
-      </w:pPr>
-      <w:r>
-        <w:rPr>
-          <w:rFonts w:ascii="Times New Roman" w:hAnsi="Times New Roman" w:cs="Times New Roman"/>
-        </w:rPr>
-        <w:t xml:space="preserve">The interaction diagram will showcase the sequence of operations and interactions between the </w:t>
+    </w:p>
+    <w:p>
+      <w:pPr>
+        <w:rPr>
+          <w:rFonts w:ascii="Times New Roman" w:hAnsi="Times New Roman" w:cs="Times New Roman"/>
+          <w:b/>
+          <w:bCs/>
+        </w:rPr>
+      </w:pPr>
+      <w:r>
+        <w:rPr>
+          <w:rFonts w:ascii="Times New Roman" w:hAnsi="Times New Roman" w:cs="Times New Roman"/>
+          <w:b/>
+          <w:bCs/>
+        </w:rPr>
+        <w:t xml:space="preserve">The worker-pool architecture is a design pattern used in the </w:t>
       </w:r>
       <w:proofErr w:type="spellStart"/>
       <w:r>
@@ -1531,8 +1511,27 @@
       <w:r>
         <w:rPr>
           <w:rFonts w:ascii="Times New Roman" w:hAnsi="Times New Roman" w:cs="Times New Roman"/>
-        </w:rPr>
-        <w:t xml:space="preserve"> and </w:t>
+          <w:b/>
+          <w:bCs/>
+        </w:rPr>
+        <w:t xml:space="preserve"> to efficiently manage the execution of tasks in a multi-threaded environment. It employs a set of worker threads to carry out tasks that are stored in a queue. </w:t>
+      </w:r>
+    </w:p>
+    <w:p>
+      <w:pPr>
+        <w:rPr>
+          <w:rFonts w:ascii="Times New Roman" w:hAnsi="Times New Roman" w:cs="Times New Roman"/>
+          <w:b/>
+          <w:bCs/>
+        </w:rPr>
+      </w:pPr>
+      <w:r>
+        <w:rPr>
+          <w:rFonts w:ascii="Times New Roman" w:hAnsi="Times New Roman" w:cs="Times New Roman"/>
+          <w:b/>
+          <w:bCs/>
+        </w:rPr>
+        <w:t xml:space="preserve">In our implementation, we use a custom-built </w:t>
       </w:r>
       <w:proofErr w:type="spellStart"/>
       <w:r>
@@ -1541,29 +1540,289 @@
           <w:b/>
           <w:bCs/>
         </w:rPr>
-        <w:t>DictionaryClient</w:t>
+        <w:t>ThreadPool</w:t>
       </w:r>
       <w:proofErr w:type="spellEnd"/>
       <w:r>
         <w:rPr>
           <w:rFonts w:ascii="Times New Roman" w:hAnsi="Times New Roman" w:cs="Times New Roman"/>
-        </w:rPr>
-        <w:t xml:space="preserve"> during typical use cases, such as searching for a word or adding a new word to the dictionary.</w:t>
-      </w:r>
-    </w:p>
-    <w:p>
-      <w:pPr>
-        <w:rPr>
-          <w:rFonts w:ascii="Times New Roman" w:hAnsi="Times New Roman" w:cs="Times New Roman"/>
-        </w:rPr>
-      </w:pPr>
+          <w:b/>
+          <w:bCs/>
+        </w:rPr>
+        <w:t xml:space="preserve"> class that manages the worker threads. The </w:t>
+      </w:r>
+      <w:proofErr w:type="spellStart"/>
+      <w:r>
+        <w:rPr>
+          <w:rFonts w:ascii="Times New Roman" w:hAnsi="Times New Roman" w:cs="Times New Roman"/>
+          <w:b/>
+          <w:bCs/>
+        </w:rPr>
+        <w:t>ThreadPool</w:t>
+      </w:r>
+      <w:proofErr w:type="spellEnd"/>
+      <w:r>
+        <w:rPr>
+          <w:rFonts w:ascii="Times New Roman" w:hAnsi="Times New Roman" w:cs="Times New Roman"/>
+          <w:b/>
+          <w:bCs/>
+        </w:rPr>
+        <w:t xml:space="preserve"> class maintains a queue of tasks and a set of worker threads, </w:t>
+      </w:r>
+      <w:r>
+        <w:rPr>
+          <w:rFonts w:ascii="Times New Roman" w:hAnsi="Times New Roman" w:cs="Times New Roman"/>
+          <w:b/>
+          <w:bCs/>
+        </w:rPr>
+        <w:lastRenderedPageBreak/>
+        <w:t xml:space="preserve">represented by instances of the </w:t>
+      </w:r>
+      <w:proofErr w:type="spellStart"/>
+      <w:r>
+        <w:rPr>
+          <w:rFonts w:ascii="Times New Roman" w:hAnsi="Times New Roman" w:cs="Times New Roman"/>
+          <w:b/>
+          <w:bCs/>
+        </w:rPr>
+        <w:t>WorkerThread</w:t>
+      </w:r>
+      <w:proofErr w:type="spellEnd"/>
+      <w:r>
+        <w:rPr>
+          <w:rFonts w:ascii="Times New Roman" w:hAnsi="Times New Roman" w:cs="Times New Roman"/>
+          <w:b/>
+          <w:bCs/>
+        </w:rPr>
+        <w:t xml:space="preserve"> class. When a new client connection is established, the server places the task of handling that client into the task queue. Worker threads, which are already running in a loop, pick up these tasks from the queue and execute them.</w:t>
+      </w:r>
+    </w:p>
+    <w:p>
+      <w:pPr>
+        <w:rPr>
+          <w:rFonts w:ascii="Times New Roman" w:hAnsi="Times New Roman" w:cs="Times New Roman"/>
+          <w:b/>
+          <w:bCs/>
+        </w:rPr>
+      </w:pPr>
+      <w:r>
+        <w:rPr>
+          <w:rFonts w:ascii="Times New Roman" w:hAnsi="Times New Roman" w:cs="Times New Roman"/>
+          <w:b/>
+          <w:bCs/>
+        </w:rPr>
+        <w:t>Concurrent Request Handling</w:t>
+      </w:r>
+    </w:p>
+    <w:p>
+      <w:pPr>
+        <w:rPr>
+          <w:rFonts w:ascii="Times New Roman" w:hAnsi="Times New Roman" w:cs="Times New Roman"/>
+          <w:b/>
+          <w:bCs/>
+        </w:rPr>
+      </w:pPr>
+      <w:r>
+        <w:rPr>
+          <w:rFonts w:ascii="Times New Roman" w:hAnsi="Times New Roman" w:cs="Times New Roman"/>
+          <w:b/>
+          <w:bCs/>
+        </w:rPr>
+        <w:t>Here's a high-level overview of how the worker-pool architecture handles incoming requests:</w:t>
+      </w:r>
+    </w:p>
+    <w:p>
+      <w:pPr>
+        <w:numPr>
+          <w:ilvl w:val="0"/>
+          <w:numId w:val="11"/>
+        </w:numPr>
+        <w:rPr>
+          <w:rFonts w:ascii="Times New Roman" w:hAnsi="Times New Roman" w:cs="Times New Roman"/>
+          <w:b/>
+          <w:bCs/>
+        </w:rPr>
+      </w:pPr>
+      <w:r>
+        <w:rPr>
+          <w:rFonts w:ascii="Times New Roman" w:hAnsi="Times New Roman" w:cs="Times New Roman"/>
+          <w:b/>
+          <w:bCs/>
+        </w:rPr>
+        <w:t>Task Queuing: When a new client sends a request to the server, the server encapsulates the handling of that request as a 'task' and places it in the task queue.</w:t>
+      </w:r>
+    </w:p>
+    <w:p>
+      <w:pPr>
+        <w:numPr>
+          <w:ilvl w:val="0"/>
+          <w:numId w:val="11"/>
+        </w:numPr>
+        <w:rPr>
+          <w:rFonts w:ascii="Times New Roman" w:hAnsi="Times New Roman" w:cs="Times New Roman"/>
+          <w:b/>
+          <w:bCs/>
+        </w:rPr>
+      </w:pPr>
+      <w:r>
+        <w:rPr>
+          <w:rFonts w:ascii="Times New Roman" w:hAnsi="Times New Roman" w:cs="Times New Roman"/>
+          <w:b/>
+          <w:bCs/>
+        </w:rPr>
+        <w:t xml:space="preserve">Worker Availability: Worker threads in the </w:t>
+      </w:r>
+      <w:proofErr w:type="spellStart"/>
+      <w:r>
+        <w:rPr>
+          <w:rFonts w:ascii="Times New Roman" w:hAnsi="Times New Roman" w:cs="Times New Roman"/>
+          <w:b/>
+          <w:bCs/>
+        </w:rPr>
+        <w:t>ThreadPool</w:t>
+      </w:r>
+      <w:proofErr w:type="spellEnd"/>
+      <w:r>
+        <w:rPr>
+          <w:rFonts w:ascii="Times New Roman" w:hAnsi="Times New Roman" w:cs="Times New Roman"/>
+          <w:b/>
+          <w:bCs/>
+        </w:rPr>
+        <w:t xml:space="preserve"> are continuously monitoring the task queue for new tasks.</w:t>
+      </w:r>
+    </w:p>
+    <w:p>
+      <w:pPr>
+        <w:numPr>
+          <w:ilvl w:val="0"/>
+          <w:numId w:val="11"/>
+        </w:numPr>
+        <w:rPr>
+          <w:rFonts w:ascii="Times New Roman" w:hAnsi="Times New Roman" w:cs="Times New Roman"/>
+          <w:b/>
+          <w:bCs/>
+        </w:rPr>
+      </w:pPr>
+      <w:r>
+        <w:rPr>
+          <w:rFonts w:ascii="Times New Roman" w:hAnsi="Times New Roman" w:cs="Times New Roman"/>
+          <w:b/>
+          <w:bCs/>
+        </w:rPr>
+        <w:t>Task Pickup: As soon as a worker thread finds a task in the queue, it picks it up for execution. This allows multiple threads to work simultaneously, each handling a different client request.</w:t>
+      </w:r>
+    </w:p>
+    <w:p>
+      <w:pPr>
+        <w:numPr>
+          <w:ilvl w:val="0"/>
+          <w:numId w:val="11"/>
+        </w:numPr>
+        <w:rPr>
+          <w:rFonts w:ascii="Times New Roman" w:hAnsi="Times New Roman" w:cs="Times New Roman"/>
+          <w:b/>
+          <w:bCs/>
+        </w:rPr>
+      </w:pPr>
+      <w:r>
+        <w:rPr>
+          <w:rFonts w:ascii="Times New Roman" w:hAnsi="Times New Roman" w:cs="Times New Roman"/>
+          <w:b/>
+          <w:bCs/>
+        </w:rPr>
+        <w:t>Task Execution: The worker thread executes the task, which could involve querying, adding, removing, or updating a word in the dictionary. Since each worker thread operates independently of the others, multiple requests can be handled in parallel.</w:t>
+      </w:r>
+    </w:p>
+    <w:p>
+      <w:pPr>
+        <w:numPr>
+          <w:ilvl w:val="0"/>
+          <w:numId w:val="11"/>
+        </w:numPr>
+        <w:rPr>
+          <w:rFonts w:ascii="Times New Roman" w:hAnsi="Times New Roman" w:cs="Times New Roman"/>
+          <w:b/>
+          <w:bCs/>
+        </w:rPr>
+      </w:pPr>
+      <w:r>
+        <w:rPr>
+          <w:rFonts w:ascii="Times New Roman" w:hAnsi="Times New Roman" w:cs="Times New Roman"/>
+          <w:b/>
+          <w:bCs/>
+        </w:rPr>
+        <w:t>Response: After completing the task, the worker thread sends the appropriate response back to the client.</w:t>
+      </w:r>
+    </w:p>
+    <w:p>
+      <w:pPr>
+        <w:numPr>
+          <w:ilvl w:val="0"/>
+          <w:numId w:val="11"/>
+        </w:numPr>
+        <w:rPr>
+          <w:rFonts w:ascii="Times New Roman" w:hAnsi="Times New Roman" w:cs="Times New Roman"/>
+          <w:b/>
+          <w:bCs/>
+        </w:rPr>
+      </w:pPr>
+      <w:r>
+        <w:rPr>
+          <w:rFonts w:ascii="Times New Roman" w:hAnsi="Times New Roman" w:cs="Times New Roman"/>
+          <w:b/>
+          <w:bCs/>
+        </w:rPr>
+        <w:t>Awaiting Next Task: Once a task is completed, the worker thread goes back to monitoring the task queue, waiting to pick up the next available task.</w:t>
+      </w:r>
+    </w:p>
+    <w:p>
+      <w:pPr>
+        <w:rPr>
+          <w:rFonts w:ascii="Times New Roman" w:hAnsi="Times New Roman" w:cs="Times New Roman"/>
+          <w:b/>
+          <w:bCs/>
+        </w:rPr>
+      </w:pPr>
+      <w:r>
+        <w:rPr>
+          <w:rFonts w:ascii="Times New Roman" w:hAnsi="Times New Roman" w:cs="Times New Roman"/>
+          <w:b/>
+          <w:bCs/>
+        </w:rPr>
+        <w:t xml:space="preserve">By using this worker-pool architecture, we not only distribute the computational load across multiple threads but also keep the server responsive even under heavy loads. This setup is particularly useful when dealing with </w:t>
+      </w:r>
+      <w:proofErr w:type="gramStart"/>
+      <w:r>
+        <w:rPr>
+          <w:rFonts w:ascii="Times New Roman" w:hAnsi="Times New Roman" w:cs="Times New Roman"/>
+          <w:b/>
+          <w:bCs/>
+        </w:rPr>
+        <w:t>a large number of</w:t>
+      </w:r>
+      <w:proofErr w:type="gramEnd"/>
+      <w:r>
+        <w:rPr>
+          <w:rFonts w:ascii="Times New Roman" w:hAnsi="Times New Roman" w:cs="Times New Roman"/>
+          <w:b/>
+          <w:bCs/>
+        </w:rPr>
+        <w:t xml:space="preserve"> simultaneous client connections, as it allows the system to scale more efficiently.</w:t>
+      </w:r>
+      <w:r>
+        <w:rPr>
+          <w:rFonts w:ascii="Times New Roman" w:hAnsi="Times New Roman" w:cs="Times New Roman"/>
+          <w:b/>
+          <w:bCs/>
+        </w:rPr>
+        <w:t xml:space="preserve"> We also prepare an interaction diagram that visualizing how this system are interacted with each other.</w:t>
+      </w:r>
     </w:p>
     <w:p>
       <w:r>
         <w:rPr>
           <w:noProof/>
         </w:rPr>
-        <w:lastRenderedPageBreak/>
         <w:drawing>
           <wp:inline distT="0" distB="0" distL="0" distR="0" wp14:anchorId="25560375" wp14:editId="13728FF2">
             <wp:extent cx="5271770" cy="2719070"/>
@@ -1614,6 +1873,829 @@
         </w:drawing>
       </w:r>
     </w:p>
+    <w:p>
+      <w:pPr>
+        <w:rPr>
+          <w:b/>
+          <w:bCs/>
+        </w:rPr>
+      </w:pPr>
+      <w:r>
+        <w:rPr>
+          <w:b/>
+          <w:bCs/>
+        </w:rPr>
+        <w:lastRenderedPageBreak/>
+        <w:t>6. Error Handling</w:t>
+      </w:r>
+    </w:p>
+    <w:p>
+      <w:pPr>
+        <w:rPr>
+          <w:b/>
+          <w:bCs/>
+        </w:rPr>
+      </w:pPr>
+      <w:r>
+        <w:rPr>
+          <w:b/>
+          <w:bCs/>
+        </w:rPr>
+        <w:t>6.1 Normal Error Handling</w:t>
+      </w:r>
+    </w:p>
+    <w:p>
+      <w:pPr>
+        <w:rPr>
+          <w:b/>
+          <w:bCs/>
+        </w:rPr>
+      </w:pPr>
+      <w:r>
+        <w:rPr>
+          <w:b/>
+          <w:bCs/>
+        </w:rPr>
+        <w:t>Multiple Clients</w:t>
+      </w:r>
+    </w:p>
+    <w:p>
+      <w:r>
+        <w:t xml:space="preserve">During testing, </w:t>
+      </w:r>
+      <w:r>
+        <w:t>we initialised 4 clients on different device and sent the request to the server, 4 clients can get the responses, and the result of each action are visible to all clients. I</w:t>
+      </w:r>
+      <w:r>
+        <w:t xml:space="preserve">t was verified that multiple clients could connect to the server simultaneously and perform various actions like adding, updating, and searching for words. </w:t>
+      </w:r>
+    </w:p>
+    <w:p>
+      <w:pPr>
+        <w:rPr>
+          <w:b/>
+          <w:bCs/>
+        </w:rPr>
+      </w:pPr>
+      <w:r>
+        <w:rPr>
+          <w:b/>
+          <w:bCs/>
+        </w:rPr>
+        <w:t>6.2 Specific Test Scenarios</w:t>
+      </w:r>
+    </w:p>
+    <w:p>
+      <w:r>
+        <w:t>The system was rigorously tested for all functionalities: Querying, Adding, Removing, and Updating words. Here are some highlights:</w:t>
+      </w:r>
+    </w:p>
+    <w:p>
+      <w:pPr>
+        <w:numPr>
+          <w:ilvl w:val="0"/>
+          <w:numId w:val="10"/>
+        </w:numPr>
+      </w:pPr>
+      <w:r>
+        <w:rPr>
+          <w:b/>
+          <w:bCs/>
+        </w:rPr>
+        <w:t>Query Word</w:t>
+      </w:r>
+      <w:r>
+        <w:t xml:space="preserve">: </w:t>
+      </w:r>
+      <w:r>
+        <w:t xml:space="preserve">The system </w:t>
+      </w:r>
+      <w:r>
+        <w:t xml:space="preserve">can process the ‘search’ action about the </w:t>
+      </w:r>
+      <w:r>
+        <w:rPr>
+          <w:b/>
+          <w:bCs/>
+        </w:rPr>
+        <w:t>special character</w:t>
+      </w:r>
+      <w:r>
+        <w:t xml:space="preserve">, while the </w:t>
+      </w:r>
+      <w:r>
+        <w:rPr>
+          <w:b/>
+          <w:bCs/>
+        </w:rPr>
+        <w:t>empty string</w:t>
+      </w:r>
+      <w:r>
+        <w:t xml:space="preserve"> will respond to the error messages to clients.</w:t>
+      </w:r>
+    </w:p>
+    <w:p>
+      <w:pPr>
+        <w:numPr>
+          <w:ilvl w:val="0"/>
+          <w:numId w:val="10"/>
+        </w:numPr>
+      </w:pPr>
+      <w:r>
+        <w:rPr>
+          <w:b/>
+          <w:bCs/>
+        </w:rPr>
+        <w:t>Add a New Word</w:t>
+      </w:r>
+      <w:r>
+        <w:t xml:space="preserve">: The system prevented the addition of </w:t>
+      </w:r>
+      <w:r>
+        <w:rPr>
+          <w:b/>
+          <w:bCs/>
+        </w:rPr>
+        <w:t>duplicate</w:t>
+      </w:r>
+      <w:r>
+        <w:t xml:space="preserve"> words and words </w:t>
+      </w:r>
+      <w:r>
+        <w:rPr>
+          <w:b/>
+          <w:bCs/>
+        </w:rPr>
+        <w:t>without meanings</w:t>
+      </w:r>
+      <w:r>
+        <w:t>.</w:t>
+      </w:r>
+    </w:p>
+    <w:p>
+      <w:pPr>
+        <w:numPr>
+          <w:ilvl w:val="0"/>
+          <w:numId w:val="10"/>
+        </w:numPr>
+      </w:pPr>
+      <w:r>
+        <w:rPr>
+          <w:b/>
+          <w:bCs/>
+        </w:rPr>
+        <w:t>Remove an Existing Word</w:t>
+      </w:r>
+      <w:r>
+        <w:t>: The server responded with a "not found" message when trying to remove a word that does not exist.</w:t>
+      </w:r>
+    </w:p>
+    <w:p>
+      <w:pPr>
+        <w:numPr>
+          <w:ilvl w:val="0"/>
+          <w:numId w:val="10"/>
+        </w:numPr>
+      </w:pPr>
+      <w:r>
+        <w:rPr>
+          <w:b/>
+          <w:bCs/>
+        </w:rPr>
+        <w:t>Update Meaning</w:t>
+      </w:r>
+      <w:r>
+        <w:t xml:space="preserve">: </w:t>
+      </w:r>
+      <w:proofErr w:type="gramStart"/>
+      <w:r>
+        <w:t>Similar to</w:t>
+      </w:r>
+      <w:proofErr w:type="gramEnd"/>
+      <w:r>
+        <w:t xml:space="preserve"> "Remove", the system efficiently handled the "not found" scenario.</w:t>
+      </w:r>
+    </w:p>
+    <w:p>
+      <w:pPr>
+        <w:rPr>
+          <w:b/>
+          <w:bCs/>
+        </w:rPr>
+      </w:pPr>
+      <w:r>
+        <w:rPr>
+          <w:b/>
+          <w:bCs/>
+        </w:rPr>
+        <w:t>6.3 Abnormal Scenarios</w:t>
+      </w:r>
+    </w:p>
+    <w:p>
+      <w:r>
+        <w:t xml:space="preserve">For testing the scenarios in which </w:t>
+      </w:r>
+      <w:r>
+        <w:rPr>
+          <w:color w:val="000000" w:themeColor="text1"/>
+        </w:rPr>
+        <w:t>the client sends an invalid or malformed</w:t>
+      </w:r>
+      <w:r>
+        <w:rPr>
+          <w:color w:val="000000" w:themeColor="text1"/>
+        </w:rPr>
+        <w:t>, we simulate a situation in which the request is not sent from GUI</w:t>
+      </w:r>
+      <w:r>
+        <w:t>.</w:t>
+      </w:r>
+      <w:r>
+        <w:t xml:space="preserve"> </w:t>
+      </w:r>
+      <w:r>
+        <w:t xml:space="preserve">In this situation, </w:t>
+      </w:r>
+      <w:r>
+        <w:t xml:space="preserve">the system </w:t>
+      </w:r>
+      <w:r>
+        <w:t>responds</w:t>
+      </w:r>
+      <w:r>
+        <w:t xml:space="preserve"> with suitable error messages like "Invalid JSON format"</w:t>
+      </w:r>
+      <w:r>
+        <w:t xml:space="preserve">, </w:t>
+      </w:r>
+      <w:r>
+        <w:t>"Missing 'word' field in search request"</w:t>
+      </w:r>
+      <w:r>
+        <w:t>, or “Unknown Action”</w:t>
+      </w:r>
+      <w:r>
+        <w:t>.</w:t>
+      </w:r>
+    </w:p>
+    <w:p>
+      <w:pPr>
+        <w:rPr>
+          <w:b/>
+          <w:bCs/>
+        </w:rPr>
+      </w:pPr>
+      <w:r>
+        <w:rPr>
+          <w:b/>
+          <w:bCs/>
+        </w:rPr>
+        <w:t>7. Excellence Elements</w:t>
+      </w:r>
+    </w:p>
+    <w:p>
+      <w:pPr>
+        <w:rPr>
+          <w:b/>
+          <w:bCs/>
+        </w:rPr>
+      </w:pPr>
+      <w:r>
+        <w:rPr>
+          <w:b/>
+          <w:bCs/>
+        </w:rPr>
+        <w:t>7.1 Notification of Error in Edge Cases</w:t>
+      </w:r>
+    </w:p>
+    <w:p>
+      <w:pPr>
+        <w:numPr>
+          <w:ilvl w:val="0"/>
+          <w:numId w:val="12"/>
+        </w:numPr>
+      </w:pPr>
+      <w:r>
+        <w:t>Database Errors:</w:t>
+      </w:r>
+      <w:r>
+        <w:br/>
+        <w:t>If the SQLite database encounters an issue, such as being deleted or renamed while the server is running, the server responds with appropriate error messages for "add", "remove", and "update" actions. However, "search" actions continue to work as expected because the server also maintains a HashMap of the dictionary.</w:t>
+      </w:r>
+    </w:p>
+    <w:p>
+      <w:pPr>
+        <w:numPr>
+          <w:ilvl w:val="0"/>
+          <w:numId w:val="12"/>
+        </w:numPr>
+      </w:pPr>
+      <w:r>
+        <w:t>Abnormal Scenarios:</w:t>
+      </w:r>
+      <w:r>
+        <w:br/>
+        <w:t>For testing the scenarios in which the client sends an invalid or malformed request, we simulate a situation where the request is not sent via the GUI. In this situation, the system responds with suitable error messages like "Invalid JSON format," "Missing 'word' field in search request," or "Unknown Action."</w:t>
+      </w:r>
+    </w:p>
+    <w:p>
+      <w:pPr>
+        <w:numPr>
+          <w:ilvl w:val="0"/>
+          <w:numId w:val="12"/>
+        </w:numPr>
+      </w:pPr>
+      <w:r>
+        <w:t>Server's GUI Worker Limit:</w:t>
+      </w:r>
+      <w:r>
+        <w:br/>
+        <w:t>The server's GUI will inform the client that the worker count should be greater than 1 when the user tries to decrease the worker count to 0.</w:t>
+      </w:r>
+    </w:p>
+    <w:p>
+      <w:pPr>
+        <w:numPr>
+          <w:ilvl w:val="0"/>
+          <w:numId w:val="12"/>
+        </w:numPr>
+      </w:pPr>
+      <w:r>
+        <w:lastRenderedPageBreak/>
+        <w:t>Address Binding Error:</w:t>
+      </w:r>
+      <w:r>
+        <w:br/>
+        <w:t>If the client wants to run the server on a port that is already in use, the log area will display an associated error message to the user.</w:t>
+      </w:r>
+    </w:p>
+    <w:p>
+      <w:pPr>
+        <w:rPr>
+          <w:b/>
+          <w:bCs/>
+        </w:rPr>
+      </w:pPr>
+      <w:r>
+        <w:rPr>
+          <w:b/>
+          <w:bCs/>
+        </w:rPr>
+        <w:t>7.2 Notification of Dangerous Actions</w:t>
+      </w:r>
+    </w:p>
+    <w:p>
+      <w:r>
+        <w:t>In the server's GUI, we provide buttons for increasing and decreasing the number of worker threads. If a user attempts to increase the worker count higher than the available processors on the current device, the log area will display a warning message.</w:t>
+      </w:r>
+    </w:p>
+    <w:p>
+      <w:pPr>
+        <w:rPr>
+          <w:b/>
+          <w:bCs/>
+        </w:rPr>
+      </w:pPr>
+      <w:r>
+        <w:rPr>
+          <w:b/>
+          <w:bCs/>
+        </w:rPr>
+        <w:t>7.3 Critical Analysis of Worker-Pool Architecture</w:t>
+      </w:r>
+    </w:p>
+    <w:p>
+      <w:r>
+        <w:t xml:space="preserve">To test how the system behaves in a more realistic situation, we conduct a high concurrency test for the </w:t>
+      </w:r>
+      <w:proofErr w:type="spellStart"/>
+      <w:r>
+        <w:t>DictionaryServer</w:t>
+      </w:r>
+      <w:proofErr w:type="spellEnd"/>
+      <w:r>
+        <w:t xml:space="preserve"> by using the JMeter. Here is the experiment setup:</w:t>
+      </w:r>
+    </w:p>
+    <w:p>
+      <w:pPr>
+        <w:numPr>
+          <w:ilvl w:val="0"/>
+          <w:numId w:val="15"/>
+        </w:numPr>
+      </w:pPr>
+      <w:r>
+        <w:rPr>
+          <w:b/>
+          <w:bCs/>
+        </w:rPr>
+        <w:t>400 concurrency, 4 workers</w:t>
+      </w:r>
+      <w:r>
+        <w:t>:</w:t>
+      </w:r>
+    </w:p>
+    <w:p>
+      <w:pPr>
+        <w:numPr>
+          <w:ilvl w:val="1"/>
+          <w:numId w:val="15"/>
+        </w:numPr>
+      </w:pPr>
+      <w:r>
+        <w:rPr>
+          <w:b/>
+          <w:bCs/>
+        </w:rPr>
+        <w:t>Errors</w:t>
+      </w:r>
+      <w:r>
+        <w:t>: 2 errors were encountered out of 400 requests. This is a 0.5% error rate.</w:t>
+      </w:r>
+    </w:p>
+    <w:p>
+      <w:pPr>
+        <w:numPr>
+          <w:ilvl w:val="1"/>
+          <w:numId w:val="15"/>
+        </w:numPr>
+      </w:pPr>
+      <w:r>
+        <w:rPr>
+          <w:b/>
+          <w:bCs/>
+        </w:rPr>
+        <w:t>Average Response Time</w:t>
+      </w:r>
+      <w:r>
+        <w:t>: 7ms</w:t>
+      </w:r>
+    </w:p>
+    <w:p>
+      <w:pPr>
+        <w:numPr>
+          <w:ilvl w:val="1"/>
+          <w:numId w:val="15"/>
+        </w:numPr>
+      </w:pPr>
+      <w:r>
+        <w:rPr>
+          <w:b/>
+          <w:bCs/>
+        </w:rPr>
+        <w:t>Analysis</w:t>
+      </w:r>
+      <w:r>
+        <w:t>: With 400 concurrent requests and only 4 workers, it's notable that the system was able to handle the load with a very low error rate and a reasonable response time.</w:t>
+      </w:r>
+    </w:p>
+    <w:p>
+      <w:pPr>
+        <w:numPr>
+          <w:ilvl w:val="0"/>
+          <w:numId w:val="15"/>
+        </w:numPr>
+      </w:pPr>
+      <w:r>
+        <w:rPr>
+          <w:b/>
+          <w:bCs/>
+        </w:rPr>
+        <w:t>350 concurrency, 4 workers</w:t>
+      </w:r>
+      <w:r>
+        <w:t>:</w:t>
+      </w:r>
+    </w:p>
+    <w:p>
+      <w:pPr>
+        <w:numPr>
+          <w:ilvl w:val="1"/>
+          <w:numId w:val="15"/>
+        </w:numPr>
+      </w:pPr>
+      <w:r>
+        <w:rPr>
+          <w:b/>
+          <w:bCs/>
+        </w:rPr>
+        <w:t>Errors</w:t>
+      </w:r>
+      <w:r>
+        <w:t>: 0 errors</w:t>
+      </w:r>
+    </w:p>
+    <w:p>
+      <w:pPr>
+        <w:numPr>
+          <w:ilvl w:val="1"/>
+          <w:numId w:val="15"/>
+        </w:numPr>
+      </w:pPr>
+      <w:r>
+        <w:rPr>
+          <w:b/>
+          <w:bCs/>
+        </w:rPr>
+        <w:t>Average Response Time</w:t>
+      </w:r>
+      <w:r>
+        <w:t>: 6ms</w:t>
+      </w:r>
+    </w:p>
+    <w:p>
+      <w:pPr>
+        <w:numPr>
+          <w:ilvl w:val="1"/>
+          <w:numId w:val="15"/>
+        </w:numPr>
+      </w:pPr>
+      <w:r>
+        <w:rPr>
+          <w:b/>
+          <w:bCs/>
+        </w:rPr>
+        <w:t>Analysis</w:t>
+      </w:r>
+      <w:r>
+        <w:t>: Reducing the concurrency by 50 requests resulted in no errors</w:t>
+      </w:r>
+      <w:r>
+        <w:t xml:space="preserve"> and</w:t>
+      </w:r>
+      <w:r>
+        <w:t xml:space="preserve"> slightly improved response time.</w:t>
+      </w:r>
+    </w:p>
+    <w:p>
+      <w:pPr>
+        <w:numPr>
+          <w:ilvl w:val="0"/>
+          <w:numId w:val="15"/>
+        </w:numPr>
+      </w:pPr>
+      <w:r>
+        <w:rPr>
+          <w:b/>
+          <w:bCs/>
+        </w:rPr>
+        <w:t>350 concurrency, 3 workers</w:t>
+      </w:r>
+      <w:r>
+        <w:t>:</w:t>
+      </w:r>
+    </w:p>
+    <w:p>
+      <w:pPr>
+        <w:numPr>
+          <w:ilvl w:val="1"/>
+          <w:numId w:val="15"/>
+        </w:numPr>
+      </w:pPr>
+      <w:r>
+        <w:rPr>
+          <w:b/>
+          <w:bCs/>
+        </w:rPr>
+        <w:t>Errors</w:t>
+      </w:r>
+      <w:r>
+        <w:t>: 0 errors</w:t>
+      </w:r>
+    </w:p>
+    <w:p>
+      <w:pPr>
+        <w:numPr>
+          <w:ilvl w:val="1"/>
+          <w:numId w:val="15"/>
+        </w:numPr>
+      </w:pPr>
+      <w:r>
+        <w:rPr>
+          <w:b/>
+          <w:bCs/>
+        </w:rPr>
+        <w:t>Average Response Time</w:t>
+      </w:r>
+      <w:r>
+        <w:t>: 6ms</w:t>
+      </w:r>
+    </w:p>
+    <w:p>
+      <w:pPr>
+        <w:numPr>
+          <w:ilvl w:val="1"/>
+          <w:numId w:val="15"/>
+        </w:numPr>
+      </w:pPr>
+      <w:r>
+        <w:rPr>
+          <w:b/>
+          <w:bCs/>
+        </w:rPr>
+        <w:t>Analysis</w:t>
+      </w:r>
+      <w:r>
+        <w:t>: Despite reducing the number of workers by one, the system was able to handle the same load (350 requests) without any errors and with the same average response time as with 4 workers. This suggests that the system is efficiently distributing tasks among the available workers.</w:t>
+      </w:r>
+    </w:p>
+    <w:p>
+      <w:pPr>
+        <w:numPr>
+          <w:ilvl w:val="0"/>
+          <w:numId w:val="15"/>
+        </w:numPr>
+      </w:pPr>
+      <w:r>
+        <w:rPr>
+          <w:b/>
+          <w:bCs/>
+        </w:rPr>
+        <w:t>350 concurrency, 2 workers</w:t>
+      </w:r>
+      <w:r>
+        <w:t>:</w:t>
+      </w:r>
+    </w:p>
+    <w:p>
+      <w:pPr>
+        <w:numPr>
+          <w:ilvl w:val="1"/>
+          <w:numId w:val="15"/>
+        </w:numPr>
+      </w:pPr>
+      <w:r>
+        <w:rPr>
+          <w:b/>
+          <w:bCs/>
+        </w:rPr>
+        <w:t>Errors</w:t>
+      </w:r>
+      <w:r>
+        <w:t xml:space="preserve">: 10 </w:t>
+      </w:r>
+      <w:r>
+        <w:t xml:space="preserve">out of 350 requests, </w:t>
+      </w:r>
+      <w:r>
+        <w:t>approximately a 2.86% error rate.</w:t>
+      </w:r>
+    </w:p>
+    <w:p>
+      <w:pPr>
+        <w:numPr>
+          <w:ilvl w:val="1"/>
+          <w:numId w:val="15"/>
+        </w:numPr>
+      </w:pPr>
+      <w:r>
+        <w:rPr>
+          <w:b/>
+          <w:bCs/>
+        </w:rPr>
+        <w:t>Average Response Time</w:t>
+      </w:r>
+      <w:r>
+        <w:t>: 4ms</w:t>
+      </w:r>
+    </w:p>
+    <w:p>
+      <w:pPr>
+        <w:numPr>
+          <w:ilvl w:val="1"/>
+          <w:numId w:val="15"/>
+        </w:numPr>
+      </w:pPr>
+      <w:r>
+        <w:rPr>
+          <w:b/>
+          <w:bCs/>
+        </w:rPr>
+        <w:t>Analysis</w:t>
+      </w:r>
+      <w:r>
+        <w:t>: Reducing the worker count to half while maintaining the same level of concurrency resulted in a higher error rate. Interestingly, the average response time improved, which might suggest that while the system can process requests faster with fewer workers, it becomes more prone to errors due to overloading.</w:t>
+      </w:r>
+    </w:p>
+    <w:p>
+      <w:r>
+        <w:lastRenderedPageBreak/>
+        <w:t>Based on the experiments conducted, here are some advantages and disadvantages of the worker-pool architecture:</w:t>
+      </w:r>
+    </w:p>
+    <w:p>
+      <w:r>
+        <w:t>Advantages:</w:t>
+      </w:r>
+    </w:p>
+    <w:p>
+      <w:pPr>
+        <w:numPr>
+          <w:ilvl w:val="0"/>
+          <w:numId w:val="13"/>
+        </w:numPr>
+      </w:pPr>
+      <w:r>
+        <w:t>Efficiency: The system can handle a high number of concurrent requests with a relatively low error rate, as evidenced by the 0.5% error rate with 400 concurrent requests and 4 workers.</w:t>
+      </w:r>
+    </w:p>
+    <w:p>
+      <w:pPr>
+        <w:numPr>
+          <w:ilvl w:val="0"/>
+          <w:numId w:val="13"/>
+        </w:numPr>
+      </w:pPr>
+      <w:r>
+        <w:t xml:space="preserve">Scalability: The system </w:t>
+      </w:r>
+      <w:r>
+        <w:t>can maintain</w:t>
+      </w:r>
+      <w:r>
+        <w:t xml:space="preserve"> low average response times even when the number of concurrent requests is high.</w:t>
+      </w:r>
+    </w:p>
+    <w:p>
+      <w:pPr>
+        <w:numPr>
+          <w:ilvl w:val="0"/>
+          <w:numId w:val="13"/>
+        </w:numPr>
+      </w:pPr>
+      <w:r>
+        <w:t>Resource Utilization: The experiment with 350 requests and 3 workers showed no errors and consistent response times, indicating that the worker-pool architecture efficiently utilizes resources.</w:t>
+      </w:r>
+    </w:p>
+    <w:p>
+      <w:r>
+        <w:t>Disadvantages:</w:t>
+      </w:r>
+    </w:p>
+    <w:p>
+      <w:pPr>
+        <w:numPr>
+          <w:ilvl w:val="0"/>
+          <w:numId w:val="14"/>
+        </w:numPr>
+      </w:pPr>
+      <w:r>
+        <w:t>Error Sensitivity: Reducing the number of workers while maintaining high concurrency levels can increase the error rate, as seen with 350 requests and 2 workers.</w:t>
+      </w:r>
+    </w:p>
+    <w:p>
+      <w:pPr>
+        <w:numPr>
+          <w:ilvl w:val="0"/>
+          <w:numId w:val="14"/>
+        </w:numPr>
+      </w:pPr>
+      <w:r>
+        <w:t xml:space="preserve">Manually Intervention: </w:t>
+      </w:r>
+      <w:r>
+        <w:t>Although we set up a recommended number of workers for users, it still needs some intervention. In some cases, using up all the available processors of the device might not be the expectation of the user. So, it will require the user to have some basic understanding of the device and the work for choosing a suitable number of workers.</w:t>
+      </w:r>
+    </w:p>
+    <w:p>
+      <w:pPr>
+        <w:numPr>
+          <w:ilvl w:val="0"/>
+          <w:numId w:val="14"/>
+        </w:numPr>
+      </w:pPr>
+      <w:r>
+        <w:t>Optimal Configuration Needed: The results suggest that there is a trade-off between the number of workers and the level of concurrency. Striking the right balance is crucial for optimal performance</w:t>
+      </w:r>
+      <w:r>
+        <w:t>, but this will require many times to do the experiments</w:t>
+      </w:r>
+      <w:r>
+        <w:t>.</w:t>
+      </w:r>
+    </w:p>
+    <w:p>
+      <w:pPr>
+        <w:rPr>
+          <w:b/>
+          <w:bCs/>
+        </w:rPr>
+      </w:pPr>
+      <w:r>
+        <w:t>Conclusion:</w:t>
+      </w:r>
+      <w:r>
+        <w:rPr>
+          <w:b/>
+          <w:bCs/>
+        </w:rPr>
+        <w:br/>
+      </w:r>
+      <w:r>
+        <w:t>The system appears to meet expectations for handling concurrent requests efficiently using a worker-pool architecture. However, further exploration into the causes of the errors, especially when using fewer workers, could provide avenues for optimizing the system further.</w:t>
+      </w:r>
+    </w:p>
+    <w:p/>
     <w:sectPr>
       <w:pgSz w:w="11906" w:h="16838"/>
       <w:pgMar w:top="1440" w:right="1800" w:bottom="1440" w:left="1800" w:header="708" w:footer="708" w:gutter="0"/>
@@ -1627,6 +2709,385 @@
 <file path=word/numbering.xml><?xml version="1.0" encoding="utf-8"?>
 <w:numbering xmlns:wpc="http://schemas.microsoft.com/office/word/2010/wordprocessingCanvas" xmlns:cx="http://schemas.microsoft.com/office/drawing/2014/chartex" xmlns:cx1="http://schemas.microsoft.com/office/drawing/2015/9/8/chartex" xmlns:cx2="http://schemas.microsoft.com/office/drawing/2015/10/21/chartex" xmlns:cx3="http://schemas.microsoft.com/office/drawing/2016/5/9/chartex" xmlns:cx4="http://schemas.microsoft.com/office/drawing/2016/5/10/chartex" xmlns:cx5="http://schemas.microsoft.com/office/drawing/2016/5/11/chartex" xmlns:cx6="http://schemas.microsoft.com/office/drawing/2016/5/12/chartex" xmlns:cx7="http://schemas.microsoft.com/office/drawing/2016/5/13/chartex" xmlns:cx8="http://schemas.microsoft.com/office/drawing/2016/5/14/chartex" xmlns:mc="http://schemas.openxmlformats.org/markup-compatibility/2006" xmlns:aink="http://schemas.microsoft.com/office/drawing/2016/ink" xmlns:am3d="http://schemas.microsoft.com/office/drawing/2017/model3d" xmlns:o="urn:schemas-microsoft-com:office:office" xmlns:oel="http://schemas.microsoft.com/office/2019/extlst" xmlns:r="http://schemas.openxmlformats.org/officeDocument/2006/relationships" xmlns:m="http://schemas.openxmlformats.org/officeDocument/2006/math" xmlns:v="urn:schemas-microsoft-com:vml" xmlns:wp14="http://schemas.microsoft.com/office/word/2010/wordprocessingDrawing" xmlns:wp="http://schemas.openxmlformats.org/drawingml/2006/wordprocessingDrawing" xmlns:w10="urn:schemas-microsoft-com:office:word" xmlns:w="http://schemas.openxmlformats.org/wordprocessingml/2006/main" xmlns:w14="http://schemas.microsoft.com/office/word/2010/wordml" xmlns:w15="http://schemas.microsoft.com/office/word/2012/wordml" xmlns:w16cex="http://schemas.microsoft.com/office/word/2018/wordml/cex" xmlns:w16cid="http://schemas.microsoft.com/office/word/2016/wordml/cid" xmlns:w16="http://schemas.microsoft.com/office/word/2018/wordml" xmlns:w16sdtdh="http://schemas.microsoft.com/office/word/2020/wordml/sdtdatahash" xmlns:w16se="http://schemas.microsoft.com/office/word/2015/wordml/symex" xmlns:wpg="http://schemas.microsoft.com/office/word/2010/wordprocessingGroup" xmlns:wpi="http://schemas.microsoft.com/office/word/2010/wordprocessingInk" xmlns:wne="http://schemas.microsoft.com/office/word/2006/wordml" xmlns:wps="http://schemas.microsoft.com/office/word/2010/wordprocessingShape" mc:Ignorable="w14 w15 w16se w16cid w16 w16cex w16sdtdh wp14">
   <w:abstractNum w:abstractNumId="0" w15:restartNumberingAfterBreak="0">
+    <w:nsid w:val="03824843"/>
+    <w:multiLevelType w:val="multilevel"/>
+    <w:tmpl w:val="E24E7982"/>
+    <w:lvl w:ilvl="0">
+      <w:start w:val="1"/>
+      <w:numFmt w:val="decimal"/>
+      <w:lvlText w:val="%1."/>
+      <w:lvlJc w:val="left"/>
+      <w:pPr>
+        <w:tabs>
+          <w:tab w:val="num" w:pos="720"/>
+        </w:tabs>
+        <w:ind w:left="720" w:hanging="360"/>
+      </w:pPr>
+    </w:lvl>
+    <w:lvl w:ilvl="1" w:tentative="1">
+      <w:start w:val="1"/>
+      <w:numFmt w:val="decimal"/>
+      <w:lvlText w:val="%2."/>
+      <w:lvlJc w:val="left"/>
+      <w:pPr>
+        <w:tabs>
+          <w:tab w:val="num" w:pos="1440"/>
+        </w:tabs>
+        <w:ind w:left="1440" w:hanging="360"/>
+      </w:pPr>
+    </w:lvl>
+    <w:lvl w:ilvl="2" w:tentative="1">
+      <w:start w:val="1"/>
+      <w:numFmt w:val="decimal"/>
+      <w:lvlText w:val="%3."/>
+      <w:lvlJc w:val="left"/>
+      <w:pPr>
+        <w:tabs>
+          <w:tab w:val="num" w:pos="2160"/>
+        </w:tabs>
+        <w:ind w:left="2160" w:hanging="360"/>
+      </w:pPr>
+    </w:lvl>
+    <w:lvl w:ilvl="3" w:tentative="1">
+      <w:start w:val="1"/>
+      <w:numFmt w:val="decimal"/>
+      <w:lvlText w:val="%4."/>
+      <w:lvlJc w:val="left"/>
+      <w:pPr>
+        <w:tabs>
+          <w:tab w:val="num" w:pos="2880"/>
+        </w:tabs>
+        <w:ind w:left="2880" w:hanging="360"/>
+      </w:pPr>
+    </w:lvl>
+    <w:lvl w:ilvl="4" w:tentative="1">
+      <w:start w:val="1"/>
+      <w:numFmt w:val="decimal"/>
+      <w:lvlText w:val="%5."/>
+      <w:lvlJc w:val="left"/>
+      <w:pPr>
+        <w:tabs>
+          <w:tab w:val="num" w:pos="3600"/>
+        </w:tabs>
+        <w:ind w:left="3600" w:hanging="360"/>
+      </w:pPr>
+    </w:lvl>
+    <w:lvl w:ilvl="5" w:tentative="1">
+      <w:start w:val="1"/>
+      <w:numFmt w:val="decimal"/>
+      <w:lvlText w:val="%6."/>
+      <w:lvlJc w:val="left"/>
+      <w:pPr>
+        <w:tabs>
+          <w:tab w:val="num" w:pos="4320"/>
+        </w:tabs>
+        <w:ind w:left="4320" w:hanging="360"/>
+      </w:pPr>
+    </w:lvl>
+    <w:lvl w:ilvl="6" w:tentative="1">
+      <w:start w:val="1"/>
+      <w:numFmt w:val="decimal"/>
+      <w:lvlText w:val="%7."/>
+      <w:lvlJc w:val="left"/>
+      <w:pPr>
+        <w:tabs>
+          <w:tab w:val="num" w:pos="5040"/>
+        </w:tabs>
+        <w:ind w:left="5040" w:hanging="360"/>
+      </w:pPr>
+    </w:lvl>
+    <w:lvl w:ilvl="7" w:tentative="1">
+      <w:start w:val="1"/>
+      <w:numFmt w:val="decimal"/>
+      <w:lvlText w:val="%8."/>
+      <w:lvlJc w:val="left"/>
+      <w:pPr>
+        <w:tabs>
+          <w:tab w:val="num" w:pos="5760"/>
+        </w:tabs>
+        <w:ind w:left="5760" w:hanging="360"/>
+      </w:pPr>
+    </w:lvl>
+    <w:lvl w:ilvl="8" w:tentative="1">
+      <w:start w:val="1"/>
+      <w:numFmt w:val="decimal"/>
+      <w:lvlText w:val="%9."/>
+      <w:lvlJc w:val="left"/>
+      <w:pPr>
+        <w:tabs>
+          <w:tab w:val="num" w:pos="6480"/>
+        </w:tabs>
+        <w:ind w:left="6480" w:hanging="360"/>
+      </w:pPr>
+    </w:lvl>
+  </w:abstractNum>
+  <w:abstractNum w:abstractNumId="1" w15:restartNumberingAfterBreak="0">
+    <w:nsid w:val="047352D9"/>
+    <w:multiLevelType w:val="multilevel"/>
+    <w:tmpl w:val="1DB65A10"/>
+    <w:lvl w:ilvl="0">
+      <w:start w:val="1"/>
+      <w:numFmt w:val="bullet"/>
+      <w:lvlText w:val=""/>
+      <w:lvlJc w:val="left"/>
+      <w:pPr>
+        <w:tabs>
+          <w:tab w:val="num" w:pos="720"/>
+        </w:tabs>
+        <w:ind w:left="720" w:hanging="360"/>
+      </w:pPr>
+      <w:rPr>
+        <w:rFonts w:ascii="Symbol" w:hAnsi="Symbol" w:hint="default"/>
+        <w:sz w:val="20"/>
+      </w:rPr>
+    </w:lvl>
+    <w:lvl w:ilvl="1" w:tentative="1">
+      <w:start w:val="1"/>
+      <w:numFmt w:val="bullet"/>
+      <w:lvlText w:val=""/>
+      <w:lvlJc w:val="left"/>
+      <w:pPr>
+        <w:tabs>
+          <w:tab w:val="num" w:pos="1440"/>
+        </w:tabs>
+        <w:ind w:left="1440" w:hanging="360"/>
+      </w:pPr>
+      <w:rPr>
+        <w:rFonts w:ascii="Symbol" w:hAnsi="Symbol" w:hint="default"/>
+        <w:sz w:val="20"/>
+      </w:rPr>
+    </w:lvl>
+    <w:lvl w:ilvl="2" w:tentative="1">
+      <w:start w:val="1"/>
+      <w:numFmt w:val="bullet"/>
+      <w:lvlText w:val=""/>
+      <w:lvlJc w:val="left"/>
+      <w:pPr>
+        <w:tabs>
+          <w:tab w:val="num" w:pos="2160"/>
+        </w:tabs>
+        <w:ind w:left="2160" w:hanging="360"/>
+      </w:pPr>
+      <w:rPr>
+        <w:rFonts w:ascii="Symbol" w:hAnsi="Symbol" w:hint="default"/>
+        <w:sz w:val="20"/>
+      </w:rPr>
+    </w:lvl>
+    <w:lvl w:ilvl="3" w:tentative="1">
+      <w:start w:val="1"/>
+      <w:numFmt w:val="bullet"/>
+      <w:lvlText w:val=""/>
+      <w:lvlJc w:val="left"/>
+      <w:pPr>
+        <w:tabs>
+          <w:tab w:val="num" w:pos="2880"/>
+        </w:tabs>
+        <w:ind w:left="2880" w:hanging="360"/>
+      </w:pPr>
+      <w:rPr>
+        <w:rFonts w:ascii="Symbol" w:hAnsi="Symbol" w:hint="default"/>
+        <w:sz w:val="20"/>
+      </w:rPr>
+    </w:lvl>
+    <w:lvl w:ilvl="4" w:tentative="1">
+      <w:start w:val="1"/>
+      <w:numFmt w:val="bullet"/>
+      <w:lvlText w:val=""/>
+      <w:lvlJc w:val="left"/>
+      <w:pPr>
+        <w:tabs>
+          <w:tab w:val="num" w:pos="3600"/>
+        </w:tabs>
+        <w:ind w:left="3600" w:hanging="360"/>
+      </w:pPr>
+      <w:rPr>
+        <w:rFonts w:ascii="Symbol" w:hAnsi="Symbol" w:hint="default"/>
+        <w:sz w:val="20"/>
+      </w:rPr>
+    </w:lvl>
+    <w:lvl w:ilvl="5" w:tentative="1">
+      <w:start w:val="1"/>
+      <w:numFmt w:val="bullet"/>
+      <w:lvlText w:val=""/>
+      <w:lvlJc w:val="left"/>
+      <w:pPr>
+        <w:tabs>
+          <w:tab w:val="num" w:pos="4320"/>
+        </w:tabs>
+        <w:ind w:left="4320" w:hanging="360"/>
+      </w:pPr>
+      <w:rPr>
+        <w:rFonts w:ascii="Symbol" w:hAnsi="Symbol" w:hint="default"/>
+        <w:sz w:val="20"/>
+      </w:rPr>
+    </w:lvl>
+    <w:lvl w:ilvl="6" w:tentative="1">
+      <w:start w:val="1"/>
+      <w:numFmt w:val="bullet"/>
+      <w:lvlText w:val=""/>
+      <w:lvlJc w:val="left"/>
+      <w:pPr>
+        <w:tabs>
+          <w:tab w:val="num" w:pos="5040"/>
+        </w:tabs>
+        <w:ind w:left="5040" w:hanging="360"/>
+      </w:pPr>
+      <w:rPr>
+        <w:rFonts w:ascii="Symbol" w:hAnsi="Symbol" w:hint="default"/>
+        <w:sz w:val="20"/>
+      </w:rPr>
+    </w:lvl>
+    <w:lvl w:ilvl="7" w:tentative="1">
+      <w:start w:val="1"/>
+      <w:numFmt w:val="bullet"/>
+      <w:lvlText w:val=""/>
+      <w:lvlJc w:val="left"/>
+      <w:pPr>
+        <w:tabs>
+          <w:tab w:val="num" w:pos="5760"/>
+        </w:tabs>
+        <w:ind w:left="5760" w:hanging="360"/>
+      </w:pPr>
+      <w:rPr>
+        <w:rFonts w:ascii="Symbol" w:hAnsi="Symbol" w:hint="default"/>
+        <w:sz w:val="20"/>
+      </w:rPr>
+    </w:lvl>
+    <w:lvl w:ilvl="8" w:tentative="1">
+      <w:start w:val="1"/>
+      <w:numFmt w:val="bullet"/>
+      <w:lvlText w:val=""/>
+      <w:lvlJc w:val="left"/>
+      <w:pPr>
+        <w:tabs>
+          <w:tab w:val="num" w:pos="6480"/>
+        </w:tabs>
+        <w:ind w:left="6480" w:hanging="360"/>
+      </w:pPr>
+      <w:rPr>
+        <w:rFonts w:ascii="Symbol" w:hAnsi="Symbol" w:hint="default"/>
+        <w:sz w:val="20"/>
+      </w:rPr>
+    </w:lvl>
+  </w:abstractNum>
+  <w:abstractNum w:abstractNumId="2" w15:restartNumberingAfterBreak="0">
+    <w:nsid w:val="05110203"/>
+    <w:multiLevelType w:val="multilevel"/>
+    <w:tmpl w:val="DD6298F6"/>
+    <w:lvl w:ilvl="0">
+      <w:start w:val="1"/>
+      <w:numFmt w:val="decimal"/>
+      <w:lvlText w:val="%1."/>
+      <w:lvlJc w:val="left"/>
+      <w:pPr>
+        <w:tabs>
+          <w:tab w:val="num" w:pos="720"/>
+        </w:tabs>
+        <w:ind w:left="720" w:hanging="360"/>
+      </w:pPr>
+    </w:lvl>
+    <w:lvl w:ilvl="1">
+      <w:start w:val="1"/>
+      <w:numFmt w:val="bullet"/>
+      <w:lvlText w:val=""/>
+      <w:lvlJc w:val="left"/>
+      <w:pPr>
+        <w:tabs>
+          <w:tab w:val="num" w:pos="1440"/>
+        </w:tabs>
+        <w:ind w:left="1440" w:hanging="360"/>
+      </w:pPr>
+      <w:rPr>
+        <w:rFonts w:ascii="Symbol" w:hAnsi="Symbol" w:hint="default"/>
+        <w:sz w:val="20"/>
+      </w:rPr>
+    </w:lvl>
+    <w:lvl w:ilvl="2" w:tentative="1">
+      <w:start w:val="1"/>
+      <w:numFmt w:val="decimal"/>
+      <w:lvlText w:val="%3."/>
+      <w:lvlJc w:val="left"/>
+      <w:pPr>
+        <w:tabs>
+          <w:tab w:val="num" w:pos="2160"/>
+        </w:tabs>
+        <w:ind w:left="2160" w:hanging="360"/>
+      </w:pPr>
+    </w:lvl>
+    <w:lvl w:ilvl="3" w:tentative="1">
+      <w:start w:val="1"/>
+      <w:numFmt w:val="decimal"/>
+      <w:lvlText w:val="%4."/>
+      <w:lvlJc w:val="left"/>
+      <w:pPr>
+        <w:tabs>
+          <w:tab w:val="num" w:pos="2880"/>
+        </w:tabs>
+        <w:ind w:left="2880" w:hanging="360"/>
+      </w:pPr>
+    </w:lvl>
+    <w:lvl w:ilvl="4" w:tentative="1">
+      <w:start w:val="1"/>
+      <w:numFmt w:val="decimal"/>
+      <w:lvlText w:val="%5."/>
+      <w:lvlJc w:val="left"/>
+      <w:pPr>
+        <w:tabs>
+          <w:tab w:val="num" w:pos="3600"/>
+        </w:tabs>
+        <w:ind w:left="3600" w:hanging="360"/>
+      </w:pPr>
+    </w:lvl>
+    <w:lvl w:ilvl="5" w:tentative="1">
+      <w:start w:val="1"/>
+      <w:numFmt w:val="decimal"/>
+      <w:lvlText w:val="%6."/>
+      <w:lvlJc w:val="left"/>
+      <w:pPr>
+        <w:tabs>
+          <w:tab w:val="num" w:pos="4320"/>
+        </w:tabs>
+        <w:ind w:left="4320" w:hanging="360"/>
+      </w:pPr>
+    </w:lvl>
+    <w:lvl w:ilvl="6" w:tentative="1">
+      <w:start w:val="1"/>
+      <w:numFmt w:val="decimal"/>
+      <w:lvlText w:val="%7."/>
+      <w:lvlJc w:val="left"/>
+      <w:pPr>
+        <w:tabs>
+          <w:tab w:val="num" w:pos="5040"/>
+        </w:tabs>
+        <w:ind w:left="5040" w:hanging="360"/>
+      </w:pPr>
+    </w:lvl>
+    <w:lvl w:ilvl="7" w:tentative="1">
+      <w:start w:val="1"/>
+      <w:numFmt w:val="decimal"/>
+      <w:lvlText w:val="%8."/>
+      <w:lvlJc w:val="left"/>
+      <w:pPr>
+        <w:tabs>
+          <w:tab w:val="num" w:pos="5760"/>
+        </w:tabs>
+        <w:ind w:left="5760" w:hanging="360"/>
+      </w:pPr>
+    </w:lvl>
+    <w:lvl w:ilvl="8" w:tentative="1">
+      <w:start w:val="1"/>
+      <w:numFmt w:val="decimal"/>
+      <w:lvlText w:val="%9."/>
+      <w:lvlJc w:val="left"/>
+      <w:pPr>
+        <w:tabs>
+          <w:tab w:val="num" w:pos="6480"/>
+        </w:tabs>
+        <w:ind w:left="6480" w:hanging="360"/>
+      </w:pPr>
+    </w:lvl>
+  </w:abstractNum>
+  <w:abstractNum w:abstractNumId="3" w15:restartNumberingAfterBreak="0">
     <w:nsid w:val="10732FA7"/>
     <w:multiLevelType w:val="multilevel"/>
     <w:tmpl w:val="8A52CFE4"/>
@@ -1775,7 +3236,7 @@
       </w:rPr>
     </w:lvl>
   </w:abstractNum>
-  <w:abstractNum w:abstractNumId="1" w15:restartNumberingAfterBreak="0">
+  <w:abstractNum w:abstractNumId="4" w15:restartNumberingAfterBreak="0">
     <w:nsid w:val="14745BF2"/>
     <w:multiLevelType w:val="multilevel"/>
     <w:tmpl w:val="466AAD00"/>
@@ -1924,7 +3385,156 @@
       </w:rPr>
     </w:lvl>
   </w:abstractNum>
-  <w:abstractNum w:abstractNumId="2" w15:restartNumberingAfterBreak="0">
+  <w:abstractNum w:abstractNumId="5" w15:restartNumberingAfterBreak="0">
+    <w:nsid w:val="15744453"/>
+    <w:multiLevelType w:val="multilevel"/>
+    <w:tmpl w:val="F1C82368"/>
+    <w:lvl w:ilvl="0">
+      <w:start w:val="1"/>
+      <w:numFmt w:val="bullet"/>
+      <w:lvlText w:val=""/>
+      <w:lvlJc w:val="left"/>
+      <w:pPr>
+        <w:tabs>
+          <w:tab w:val="num" w:pos="720"/>
+        </w:tabs>
+        <w:ind w:left="720" w:hanging="360"/>
+      </w:pPr>
+      <w:rPr>
+        <w:rFonts w:ascii="Symbol" w:hAnsi="Symbol" w:hint="default"/>
+        <w:sz w:val="20"/>
+      </w:rPr>
+    </w:lvl>
+    <w:lvl w:ilvl="1" w:tentative="1">
+      <w:start w:val="1"/>
+      <w:numFmt w:val="bullet"/>
+      <w:lvlText w:val=""/>
+      <w:lvlJc w:val="left"/>
+      <w:pPr>
+        <w:tabs>
+          <w:tab w:val="num" w:pos="1440"/>
+        </w:tabs>
+        <w:ind w:left="1440" w:hanging="360"/>
+      </w:pPr>
+      <w:rPr>
+        <w:rFonts w:ascii="Symbol" w:hAnsi="Symbol" w:hint="default"/>
+        <w:sz w:val="20"/>
+      </w:rPr>
+    </w:lvl>
+    <w:lvl w:ilvl="2" w:tentative="1">
+      <w:start w:val="1"/>
+      <w:numFmt w:val="bullet"/>
+      <w:lvlText w:val=""/>
+      <w:lvlJc w:val="left"/>
+      <w:pPr>
+        <w:tabs>
+          <w:tab w:val="num" w:pos="2160"/>
+        </w:tabs>
+        <w:ind w:left="2160" w:hanging="360"/>
+      </w:pPr>
+      <w:rPr>
+        <w:rFonts w:ascii="Symbol" w:hAnsi="Symbol" w:hint="default"/>
+        <w:sz w:val="20"/>
+      </w:rPr>
+    </w:lvl>
+    <w:lvl w:ilvl="3" w:tentative="1">
+      <w:start w:val="1"/>
+      <w:numFmt w:val="bullet"/>
+      <w:lvlText w:val=""/>
+      <w:lvlJc w:val="left"/>
+      <w:pPr>
+        <w:tabs>
+          <w:tab w:val="num" w:pos="2880"/>
+        </w:tabs>
+        <w:ind w:left="2880" w:hanging="360"/>
+      </w:pPr>
+      <w:rPr>
+        <w:rFonts w:ascii="Symbol" w:hAnsi="Symbol" w:hint="default"/>
+        <w:sz w:val="20"/>
+      </w:rPr>
+    </w:lvl>
+    <w:lvl w:ilvl="4" w:tentative="1">
+      <w:start w:val="1"/>
+      <w:numFmt w:val="bullet"/>
+      <w:lvlText w:val=""/>
+      <w:lvlJc w:val="left"/>
+      <w:pPr>
+        <w:tabs>
+          <w:tab w:val="num" w:pos="3600"/>
+        </w:tabs>
+        <w:ind w:left="3600" w:hanging="360"/>
+      </w:pPr>
+      <w:rPr>
+        <w:rFonts w:ascii="Symbol" w:hAnsi="Symbol" w:hint="default"/>
+        <w:sz w:val="20"/>
+      </w:rPr>
+    </w:lvl>
+    <w:lvl w:ilvl="5" w:tentative="1">
+      <w:start w:val="1"/>
+      <w:numFmt w:val="bullet"/>
+      <w:lvlText w:val=""/>
+      <w:lvlJc w:val="left"/>
+      <w:pPr>
+        <w:tabs>
+          <w:tab w:val="num" w:pos="4320"/>
+        </w:tabs>
+        <w:ind w:left="4320" w:hanging="360"/>
+      </w:pPr>
+      <w:rPr>
+        <w:rFonts w:ascii="Symbol" w:hAnsi="Symbol" w:hint="default"/>
+        <w:sz w:val="20"/>
+      </w:rPr>
+    </w:lvl>
+    <w:lvl w:ilvl="6" w:tentative="1">
+      <w:start w:val="1"/>
+      <w:numFmt w:val="bullet"/>
+      <w:lvlText w:val=""/>
+      <w:lvlJc w:val="left"/>
+      <w:pPr>
+        <w:tabs>
+          <w:tab w:val="num" w:pos="5040"/>
+        </w:tabs>
+        <w:ind w:left="5040" w:hanging="360"/>
+      </w:pPr>
+      <w:rPr>
+        <w:rFonts w:ascii="Symbol" w:hAnsi="Symbol" w:hint="default"/>
+        <w:sz w:val="20"/>
+      </w:rPr>
+    </w:lvl>
+    <w:lvl w:ilvl="7" w:tentative="1">
+      <w:start w:val="1"/>
+      <w:numFmt w:val="bullet"/>
+      <w:lvlText w:val=""/>
+      <w:lvlJc w:val="left"/>
+      <w:pPr>
+        <w:tabs>
+          <w:tab w:val="num" w:pos="5760"/>
+        </w:tabs>
+        <w:ind w:left="5760" w:hanging="360"/>
+      </w:pPr>
+      <w:rPr>
+        <w:rFonts w:ascii="Symbol" w:hAnsi="Symbol" w:hint="default"/>
+        <w:sz w:val="20"/>
+      </w:rPr>
+    </w:lvl>
+    <w:lvl w:ilvl="8" w:tentative="1">
+      <w:start w:val="1"/>
+      <w:numFmt w:val="bullet"/>
+      <w:lvlText w:val=""/>
+      <w:lvlJc w:val="left"/>
+      <w:pPr>
+        <w:tabs>
+          <w:tab w:val="num" w:pos="6480"/>
+        </w:tabs>
+        <w:ind w:left="6480" w:hanging="360"/>
+      </w:pPr>
+      <w:rPr>
+        <w:rFonts w:ascii="Symbol" w:hAnsi="Symbol" w:hint="default"/>
+        <w:sz w:val="20"/>
+      </w:rPr>
+    </w:lvl>
+  </w:abstractNum>
+  <w:abstractNum w:abstractNumId="6" w15:restartNumberingAfterBreak="0">
     <w:nsid w:val="1E2A59BC"/>
     <w:multiLevelType w:val="multilevel"/>
     <w:tmpl w:val="9F6A0FDE"/>
@@ -2037,7 +3647,7 @@
       </w:pPr>
     </w:lvl>
   </w:abstractNum>
-  <w:abstractNum w:abstractNumId="3" w15:restartNumberingAfterBreak="0">
+  <w:abstractNum w:abstractNumId="7" w15:restartNumberingAfterBreak="0">
     <w:nsid w:val="23164C98"/>
     <w:multiLevelType w:val="multilevel"/>
     <w:tmpl w:val="5D202154"/>
@@ -2186,7 +3796,120 @@
       </w:rPr>
     </w:lvl>
   </w:abstractNum>
-  <w:abstractNum w:abstractNumId="4" w15:restartNumberingAfterBreak="0">
+  <w:abstractNum w:abstractNumId="8" w15:restartNumberingAfterBreak="0">
+    <w:nsid w:val="2B4E0BCE"/>
+    <w:multiLevelType w:val="multilevel"/>
+    <w:tmpl w:val="0012F43E"/>
+    <w:lvl w:ilvl="0">
+      <w:start w:val="1"/>
+      <w:numFmt w:val="decimal"/>
+      <w:lvlText w:val="%1."/>
+      <w:lvlJc w:val="left"/>
+      <w:pPr>
+        <w:tabs>
+          <w:tab w:val="num" w:pos="720"/>
+        </w:tabs>
+        <w:ind w:left="720" w:hanging="360"/>
+      </w:pPr>
+    </w:lvl>
+    <w:lvl w:ilvl="1" w:tentative="1">
+      <w:start w:val="1"/>
+      <w:numFmt w:val="decimal"/>
+      <w:lvlText w:val="%2."/>
+      <w:lvlJc w:val="left"/>
+      <w:pPr>
+        <w:tabs>
+          <w:tab w:val="num" w:pos="1440"/>
+        </w:tabs>
+        <w:ind w:left="1440" w:hanging="360"/>
+      </w:pPr>
+    </w:lvl>
+    <w:lvl w:ilvl="2" w:tentative="1">
+      <w:start w:val="1"/>
+      <w:numFmt w:val="decimal"/>
+      <w:lvlText w:val="%3."/>
+      <w:lvlJc w:val="left"/>
+      <w:pPr>
+        <w:tabs>
+          <w:tab w:val="num" w:pos="2160"/>
+        </w:tabs>
+        <w:ind w:left="2160" w:hanging="360"/>
+      </w:pPr>
+    </w:lvl>
+    <w:lvl w:ilvl="3" w:tentative="1">
+      <w:start w:val="1"/>
+      <w:numFmt w:val="decimal"/>
+      <w:lvlText w:val="%4."/>
+      <w:lvlJc w:val="left"/>
+      <w:pPr>
+        <w:tabs>
+          <w:tab w:val="num" w:pos="2880"/>
+        </w:tabs>
+        <w:ind w:left="2880" w:hanging="360"/>
+      </w:pPr>
+    </w:lvl>
+    <w:lvl w:ilvl="4" w:tentative="1">
+      <w:start w:val="1"/>
+      <w:numFmt w:val="decimal"/>
+      <w:lvlText w:val="%5."/>
+      <w:lvlJc w:val="left"/>
+      <w:pPr>
+        <w:tabs>
+          <w:tab w:val="num" w:pos="3600"/>
+        </w:tabs>
+        <w:ind w:left="3600" w:hanging="360"/>
+      </w:pPr>
+    </w:lvl>
+    <w:lvl w:ilvl="5" w:tentative="1">
+      <w:start w:val="1"/>
+      <w:numFmt w:val="decimal"/>
+      <w:lvlText w:val="%6."/>
+      <w:lvlJc w:val="left"/>
+      <w:pPr>
+        <w:tabs>
+          <w:tab w:val="num" w:pos="4320"/>
+        </w:tabs>
+        <w:ind w:left="4320" w:hanging="360"/>
+      </w:pPr>
+    </w:lvl>
+    <w:lvl w:ilvl="6" w:tentative="1">
+      <w:start w:val="1"/>
+      <w:numFmt w:val="decimal"/>
+      <w:lvlText w:val="%7."/>
+      <w:lvlJc w:val="left"/>
+      <w:pPr>
+        <w:tabs>
+          <w:tab w:val="num" w:pos="5040"/>
+        </w:tabs>
+        <w:ind w:left="5040" w:hanging="360"/>
+      </w:pPr>
+    </w:lvl>
+    <w:lvl w:ilvl="7" w:tentative="1">
+      <w:start w:val="1"/>
+      <w:numFmt w:val="decimal"/>
+      <w:lvlText w:val="%8."/>
+      <w:lvlJc w:val="left"/>
+      <w:pPr>
+        <w:tabs>
+          <w:tab w:val="num" w:pos="5760"/>
+        </w:tabs>
+        <w:ind w:left="5760" w:hanging="360"/>
+      </w:pPr>
+    </w:lvl>
+    <w:lvl w:ilvl="8" w:tentative="1">
+      <w:start w:val="1"/>
+      <w:numFmt w:val="decimal"/>
+      <w:lvlText w:val="%9."/>
+      <w:lvlJc w:val="left"/>
+      <w:pPr>
+        <w:tabs>
+          <w:tab w:val="num" w:pos="6480"/>
+        </w:tabs>
+        <w:ind w:left="6480" w:hanging="360"/>
+      </w:pPr>
+    </w:lvl>
+  </w:abstractNum>
+  <w:abstractNum w:abstractNumId="9" w15:restartNumberingAfterBreak="0">
     <w:nsid w:val="34A84E1A"/>
     <w:multiLevelType w:val="multilevel"/>
     <w:tmpl w:val="E94E0354"/>
@@ -2335,7 +4058,7 @@
       </w:rPr>
     </w:lvl>
   </w:abstractNum>
-  <w:abstractNum w:abstractNumId="5" w15:restartNumberingAfterBreak="0">
+  <w:abstractNum w:abstractNumId="10" w15:restartNumberingAfterBreak="0">
     <w:nsid w:val="35E960A5"/>
     <w:multiLevelType w:val="multilevel"/>
     <w:tmpl w:val="AE92AF90"/>
@@ -2448,7 +4171,7 @@
       </w:pPr>
     </w:lvl>
   </w:abstractNum>
-  <w:abstractNum w:abstractNumId="6" w15:restartNumberingAfterBreak="0">
+  <w:abstractNum w:abstractNumId="11" w15:restartNumberingAfterBreak="0">
     <w:nsid w:val="3D9429D8"/>
     <w:multiLevelType w:val="multilevel"/>
     <w:tmpl w:val="D6FC30BA"/>
@@ -2597,7 +4320,7 @@
       </w:rPr>
     </w:lvl>
   </w:abstractNum>
-  <w:abstractNum w:abstractNumId="7" w15:restartNumberingAfterBreak="0">
+  <w:abstractNum w:abstractNumId="12" w15:restartNumberingAfterBreak="0">
     <w:nsid w:val="50312F34"/>
     <w:multiLevelType w:val="multilevel"/>
     <w:tmpl w:val="15C0C1AE"/>
@@ -2746,7 +4469,156 @@
       </w:rPr>
     </w:lvl>
   </w:abstractNum>
-  <w:abstractNum w:abstractNumId="8" w15:restartNumberingAfterBreak="0">
+  <w:abstractNum w:abstractNumId="13" w15:restartNumberingAfterBreak="0">
+    <w:nsid w:val="761E2851"/>
+    <w:multiLevelType w:val="multilevel"/>
+    <w:tmpl w:val="B816C318"/>
+    <w:lvl w:ilvl="0">
+      <w:start w:val="1"/>
+      <w:numFmt w:val="bullet"/>
+      <w:lvlText w:val=""/>
+      <w:lvlJc w:val="left"/>
+      <w:pPr>
+        <w:tabs>
+          <w:tab w:val="num" w:pos="720"/>
+        </w:tabs>
+        <w:ind w:left="720" w:hanging="360"/>
+      </w:pPr>
+      <w:rPr>
+        <w:rFonts w:ascii="Symbol" w:hAnsi="Symbol" w:hint="default"/>
+        <w:sz w:val="20"/>
+      </w:rPr>
+    </w:lvl>
+    <w:lvl w:ilvl="1" w:tentative="1">
+      <w:start w:val="1"/>
+      <w:numFmt w:val="bullet"/>
+      <w:lvlText w:val=""/>
+      <w:lvlJc w:val="left"/>
+      <w:pPr>
+        <w:tabs>
+          <w:tab w:val="num" w:pos="1440"/>
+        </w:tabs>
+        <w:ind w:left="1440" w:hanging="360"/>
+      </w:pPr>
+      <w:rPr>
+        <w:rFonts w:ascii="Symbol" w:hAnsi="Symbol" w:hint="default"/>
+        <w:sz w:val="20"/>
+      </w:rPr>
+    </w:lvl>
+    <w:lvl w:ilvl="2" w:tentative="1">
+      <w:start w:val="1"/>
+      <w:numFmt w:val="bullet"/>
+      <w:lvlText w:val=""/>
+      <w:lvlJc w:val="left"/>
+      <w:pPr>
+        <w:tabs>
+          <w:tab w:val="num" w:pos="2160"/>
+        </w:tabs>
+        <w:ind w:left="2160" w:hanging="360"/>
+      </w:pPr>
+      <w:rPr>
+        <w:rFonts w:ascii="Symbol" w:hAnsi="Symbol" w:hint="default"/>
+        <w:sz w:val="20"/>
+      </w:rPr>
+    </w:lvl>
+    <w:lvl w:ilvl="3" w:tentative="1">
+      <w:start w:val="1"/>
+      <w:numFmt w:val="bullet"/>
+      <w:lvlText w:val=""/>
+      <w:lvlJc w:val="left"/>
+      <w:pPr>
+        <w:tabs>
+          <w:tab w:val="num" w:pos="2880"/>
+        </w:tabs>
+        <w:ind w:left="2880" w:hanging="360"/>
+      </w:pPr>
+      <w:rPr>
+        <w:rFonts w:ascii="Symbol" w:hAnsi="Symbol" w:hint="default"/>
+        <w:sz w:val="20"/>
+      </w:rPr>
+    </w:lvl>
+    <w:lvl w:ilvl="4" w:tentative="1">
+      <w:start w:val="1"/>
+      <w:numFmt w:val="bullet"/>
+      <w:lvlText w:val=""/>
+      <w:lvlJc w:val="left"/>
+      <w:pPr>
+        <w:tabs>
+          <w:tab w:val="num" w:pos="3600"/>
+        </w:tabs>
+        <w:ind w:left="3600" w:hanging="360"/>
+      </w:pPr>
+      <w:rPr>
+        <w:rFonts w:ascii="Symbol" w:hAnsi="Symbol" w:hint="default"/>
+        <w:sz w:val="20"/>
+      </w:rPr>
+    </w:lvl>
+    <w:lvl w:ilvl="5" w:tentative="1">
+      <w:start w:val="1"/>
+      <w:numFmt w:val="bullet"/>
+      <w:lvlText w:val=""/>
+      <w:lvlJc w:val="left"/>
+      <w:pPr>
+        <w:tabs>
+          <w:tab w:val="num" w:pos="4320"/>
+        </w:tabs>
+        <w:ind w:left="4320" w:hanging="360"/>
+      </w:pPr>
+      <w:rPr>
+        <w:rFonts w:ascii="Symbol" w:hAnsi="Symbol" w:hint="default"/>
+        <w:sz w:val="20"/>
+      </w:rPr>
+    </w:lvl>
+    <w:lvl w:ilvl="6" w:tentative="1">
+      <w:start w:val="1"/>
+      <w:numFmt w:val="bullet"/>
+      <w:lvlText w:val=""/>
+      <w:lvlJc w:val="left"/>
+      <w:pPr>
+        <w:tabs>
+          <w:tab w:val="num" w:pos="5040"/>
+        </w:tabs>
+        <w:ind w:left="5040" w:hanging="360"/>
+      </w:pPr>
+      <w:rPr>
+        <w:rFonts w:ascii="Symbol" w:hAnsi="Symbol" w:hint="default"/>
+        <w:sz w:val="20"/>
+      </w:rPr>
+    </w:lvl>
+    <w:lvl w:ilvl="7" w:tentative="1">
+      <w:start w:val="1"/>
+      <w:numFmt w:val="bullet"/>
+      <w:lvlText w:val=""/>
+      <w:lvlJc w:val="left"/>
+      <w:pPr>
+        <w:tabs>
+          <w:tab w:val="num" w:pos="5760"/>
+        </w:tabs>
+        <w:ind w:left="5760" w:hanging="360"/>
+      </w:pPr>
+      <w:rPr>
+        <w:rFonts w:ascii="Symbol" w:hAnsi="Symbol" w:hint="default"/>
+        <w:sz w:val="20"/>
+      </w:rPr>
+    </w:lvl>
+    <w:lvl w:ilvl="8" w:tentative="1">
+      <w:start w:val="1"/>
+      <w:numFmt w:val="bullet"/>
+      <w:lvlText w:val=""/>
+      <w:lvlJc w:val="left"/>
+      <w:pPr>
+        <w:tabs>
+          <w:tab w:val="num" w:pos="6480"/>
+        </w:tabs>
+        <w:ind w:left="6480" w:hanging="360"/>
+      </w:pPr>
+      <w:rPr>
+        <w:rFonts w:ascii="Symbol" w:hAnsi="Symbol" w:hint="default"/>
+        <w:sz w:val="20"/>
+      </w:rPr>
+    </w:lvl>
+  </w:abstractNum>
+  <w:abstractNum w:abstractNumId="14" w15:restartNumberingAfterBreak="0">
     <w:nsid w:val="7EC75C72"/>
     <w:multiLevelType w:val="multilevel"/>
     <w:tmpl w:val="798C84D6"/>
@@ -2896,31 +4768,49 @@
     </w:lvl>
   </w:abstractNum>
   <w:num w:numId="1" w16cid:durableId="1480808508">
+    <w:abstractNumId w:val="10"/>
+  </w:num>
+  <w:num w:numId="2" w16cid:durableId="836307569">
+    <w:abstractNumId w:val="12"/>
+  </w:num>
+  <w:num w:numId="3" w16cid:durableId="994529063">
+    <w:abstractNumId w:val="4"/>
+  </w:num>
+  <w:num w:numId="4" w16cid:durableId="856625005">
+    <w:abstractNumId w:val="14"/>
+  </w:num>
+  <w:num w:numId="5" w16cid:durableId="70350108">
+    <w:abstractNumId w:val="6"/>
+  </w:num>
+  <w:num w:numId="6" w16cid:durableId="337511785">
+    <w:abstractNumId w:val="9"/>
+  </w:num>
+  <w:num w:numId="7" w16cid:durableId="723679190">
+    <w:abstractNumId w:val="3"/>
+  </w:num>
+  <w:num w:numId="8" w16cid:durableId="305089691">
+    <w:abstractNumId w:val="7"/>
+  </w:num>
+  <w:num w:numId="9" w16cid:durableId="208297942">
+    <w:abstractNumId w:val="11"/>
+  </w:num>
+  <w:num w:numId="10" w16cid:durableId="922689970">
     <w:abstractNumId w:val="5"/>
   </w:num>
-  <w:num w:numId="2" w16cid:durableId="836307569">
-    <w:abstractNumId w:val="7"/>
+  <w:num w:numId="11" w16cid:durableId="1198932347">
+    <w:abstractNumId w:val="0"/>
   </w:num>
-  <w:num w:numId="3" w16cid:durableId="994529063">
+  <w:num w:numId="12" w16cid:durableId="1369986844">
+    <w:abstractNumId w:val="8"/>
+  </w:num>
+  <w:num w:numId="13" w16cid:durableId="249120497">
+    <w:abstractNumId w:val="13"/>
+  </w:num>
+  <w:num w:numId="14" w16cid:durableId="1020007355">
     <w:abstractNumId w:val="1"/>
   </w:num>
-  <w:num w:numId="4" w16cid:durableId="856625005">
-    <w:abstractNumId w:val="8"/>
-  </w:num>
-  <w:num w:numId="5" w16cid:durableId="70350108">
+  <w:num w:numId="15" w16cid:durableId="1139954713">
     <w:abstractNumId w:val="2"/>
-  </w:num>
-  <w:num w:numId="6" w16cid:durableId="337511785">
-    <w:abstractNumId w:val="4"/>
-  </w:num>
-  <w:num w:numId="7" w16cid:durableId="723679190">
-    <w:abstractNumId w:val="0"/>
-  </w:num>
-  <w:num w:numId="8" w16cid:durableId="305089691">
-    <w:abstractNumId w:val="3"/>
-  </w:num>
-  <w:num w:numId="9" w16cid:durableId="208297942">
-    <w:abstractNumId w:val="6"/>
   </w:num>
 </w:numbering>
 </file>
@@ -3322,16 +5212,16 @@
     <w:lsdException w:name="Unresolved Mention" w:semiHidden="1" w:unhideWhenUsed="1"/>
     <w:lsdException w:name="Smart Link" w:semiHidden="1" w:unhideWhenUsed="1"/>
   </w:latentStyles>
-  <w:style w:type="paragraph" w:default="1" w:styleId="a">
+  <w:style w:type="paragraph" w:default="1" w:styleId="Normal">
     <w:name w:val="Normal"/>
     <w:qFormat/>
   </w:style>
-  <w:style w:type="character" w:default="1" w:styleId="a0">
+  <w:style w:type="character" w:default="1" w:styleId="DefaultParagraphFont">
     <w:name w:val="Default Paragraph Font"/>
     <w:uiPriority w:val="1"/>
     <w:unhideWhenUsed/>
   </w:style>
-  <w:style w:type="table" w:default="1" w:styleId="a1">
+  <w:style w:type="table" w:default="1" w:styleId="TableNormal">
     <w:name w:val="Normal Table"/>
     <w:uiPriority w:val="99"/>
     <w:semiHidden/>
@@ -3346,7 +5236,7 @@
       </w:tblCellMar>
     </w:tblPr>
   </w:style>
-  <w:style w:type="numbering" w:default="1" w:styleId="a2">
+  <w:style w:type="numbering" w:default="1" w:styleId="NoList">
     <w:name w:val="No List"/>
     <w:uiPriority w:val="99"/>
     <w:semiHidden/>

</xml_diff>

<commit_message>
update the report and move image to folder
</commit_message>
<xml_diff>
--- a/report.docx
+++ b/report.docx
@@ -29,7 +29,35 @@
         <w:rPr>
           <w:rFonts w:ascii="Times New Roman" w:hAnsi="Times New Roman" w:cs="Times New Roman"/>
         </w:rPr>
-        <w:t>This report outlines the Distributed Dictionary System, designed to enable efficient dictionary operations via TCP sockets and a worker-pool architecture. The system prioritizes scalability, concurrency, and robust error handling.</w:t>
+        <w:t xml:space="preserve">This report outlines the Distributed Dictionary System, designed to enable efficient dictionary operations via </w:t>
+      </w:r>
+      <w:r>
+        <w:rPr>
+          <w:rFonts w:ascii="Times New Roman" w:hAnsi="Times New Roman" w:cs="Times New Roman"/>
+          <w:b/>
+          <w:bCs/>
+        </w:rPr>
+        <w:t>TCP sockets</w:t>
+      </w:r>
+      <w:r>
+        <w:rPr>
+          <w:rFonts w:ascii="Times New Roman" w:hAnsi="Times New Roman" w:cs="Times New Roman"/>
+        </w:rPr>
+        <w:t xml:space="preserve"> and a </w:t>
+      </w:r>
+      <w:r>
+        <w:rPr>
+          <w:rFonts w:ascii="Times New Roman" w:hAnsi="Times New Roman" w:cs="Times New Roman"/>
+          <w:b/>
+          <w:bCs/>
+        </w:rPr>
+        <w:t>worker-pool architecture</w:t>
+      </w:r>
+      <w:r>
+        <w:rPr>
+          <w:rFonts w:ascii="Times New Roman" w:hAnsi="Times New Roman" w:cs="Times New Roman"/>
+        </w:rPr>
+        <w:t>. The system prioritizes scalability, concurrency, and robust error handling.</w:t>
       </w:r>
     </w:p>
     <w:p>
@@ -751,8 +779,16 @@
         <w:rPr>
           <w:rFonts w:ascii="Times New Roman" w:hAnsi="Times New Roman" w:cs="Times New Roman"/>
         </w:rPr>
-        <w:t>: The port on which the server is listening..</w:t>
-      </w:r>
+        <w:t xml:space="preserve">: The port on which the server is </w:t>
+      </w:r>
+      <w:proofErr w:type="gramStart"/>
+      <w:r>
+        <w:rPr>
+          <w:rFonts w:ascii="Times New Roman" w:hAnsi="Times New Roman" w:cs="Times New Roman"/>
+        </w:rPr>
+        <w:t>listening..</w:t>
+      </w:r>
+      <w:proofErr w:type="gramEnd"/>
     </w:p>
     <w:p>
       <w:pPr>
@@ -778,6 +814,7 @@
         </w:rPr>
       </w:pPr>
       <w:proofErr w:type="spellStart"/>
+      <w:proofErr w:type="gramStart"/>
       <w:r>
         <w:rPr>
           <w:rFonts w:ascii="Times New Roman" w:hAnsi="Times New Roman" w:cs="Times New Roman"/>
@@ -796,6 +833,7 @@
         <w:t>(</w:t>
       </w:r>
       <w:proofErr w:type="spellStart"/>
+      <w:proofErr w:type="gramEnd"/>
       <w:r>
         <w:rPr>
           <w:rFonts w:ascii="Times New Roman" w:hAnsi="Times New Roman" w:cs="Times New Roman"/>
@@ -832,6 +870,7 @@
           <w:bCs/>
         </w:rPr>
       </w:pPr>
+      <w:proofErr w:type="gramStart"/>
       <w:r>
         <w:rPr>
           <w:rFonts w:ascii="Times New Roman" w:hAnsi="Times New Roman" w:cs="Times New Roman"/>
@@ -841,6 +880,7 @@
         <w:t>main(</w:t>
       </w:r>
       <w:proofErr w:type="spellStart"/>
+      <w:proofErr w:type="gramEnd"/>
       <w:r>
         <w:rPr>
           <w:rFonts w:ascii="Times New Roman" w:hAnsi="Times New Roman" w:cs="Times New Roman"/>
@@ -1130,6 +1170,8 @@
       <w:r>
         <w:rPr>
           <w:rFonts w:ascii="Times New Roman" w:hAnsi="Times New Roman" w:cs="Times New Roman"/>
+          <w:b/>
+          <w:bCs/>
         </w:rPr>
         <w:t>numberOfWorkers</w:t>
       </w:r>
@@ -1155,6 +1197,8 @@
       <w:r>
         <w:rPr>
           <w:rFonts w:ascii="Times New Roman" w:hAnsi="Times New Roman" w:cs="Times New Roman"/>
+          <w:b/>
+          <w:bCs/>
         </w:rPr>
         <w:t>threadPool</w:t>
       </w:r>
@@ -1179,8 +1223,16 @@
       <w:r>
         <w:rPr>
           <w:rFonts w:ascii="Times New Roman" w:hAnsi="Times New Roman" w:cs="Times New Roman"/>
-        </w:rPr>
-        <w:t>port: The port on which the server listens for incoming connections.</w:t>
+          <w:b/>
+          <w:bCs/>
+        </w:rPr>
+        <w:t>port</w:t>
+      </w:r>
+      <w:r>
+        <w:rPr>
+          <w:rFonts w:ascii="Times New Roman" w:hAnsi="Times New Roman" w:cs="Times New Roman"/>
+        </w:rPr>
+        <w:t>: The port on which the server listens for incoming connections.</w:t>
       </w:r>
     </w:p>
     <w:p>
@@ -1197,6 +1249,8 @@
       <w:r>
         <w:rPr>
           <w:rFonts w:ascii="Times New Roman" w:hAnsi="Times New Roman" w:cs="Times New Roman"/>
+          <w:b/>
+          <w:bCs/>
         </w:rPr>
         <w:t>dictionaryFilePath</w:t>
       </w:r>
@@ -1221,8 +1275,16 @@
       <w:r>
         <w:rPr>
           <w:rFonts w:ascii="Times New Roman" w:hAnsi="Times New Roman" w:cs="Times New Roman"/>
-        </w:rPr>
-        <w:t>dictionary: A HashMap used as a cache to store the dictionary data for faster access.</w:t>
+          <w:b/>
+          <w:bCs/>
+        </w:rPr>
+        <w:t>dictionary</w:t>
+      </w:r>
+      <w:r>
+        <w:rPr>
+          <w:rFonts w:ascii="Times New Roman" w:hAnsi="Times New Roman" w:cs="Times New Roman"/>
+        </w:rPr>
+        <w:t>: A HashMap used as a cache to store the dictionary data for faster access.</w:t>
       </w:r>
     </w:p>
     <w:p>
@@ -1239,6 +1301,8 @@
       <w:r>
         <w:rPr>
           <w:rFonts w:ascii="Times New Roman" w:hAnsi="Times New Roman" w:cs="Times New Roman"/>
+          <w:b/>
+          <w:bCs/>
         </w:rPr>
         <w:t>serverSocket</w:t>
       </w:r>
@@ -1274,9 +1338,12 @@
         </w:rPr>
       </w:pPr>
       <w:proofErr w:type="spellStart"/>
-      <w:r>
-        <w:rPr>
-          <w:rFonts w:ascii="Times New Roman" w:hAnsi="Times New Roman" w:cs="Times New Roman"/>
+      <w:proofErr w:type="gramStart"/>
+      <w:r>
+        <w:rPr>
+          <w:rFonts w:ascii="Times New Roman" w:hAnsi="Times New Roman" w:cs="Times New Roman"/>
+          <w:b/>
+          <w:bCs/>
         </w:rPr>
         <w:t>connectToDatabase</w:t>
       </w:r>
@@ -1284,8 +1351,25 @@
       <w:r>
         <w:rPr>
           <w:rFonts w:ascii="Times New Roman" w:hAnsi="Times New Roman" w:cs="Times New Roman"/>
-        </w:rPr>
-        <w:t>(): Establishes a connection to the SQLite database and ensures the necessary tables exist.</w:t>
+          <w:b/>
+          <w:bCs/>
+        </w:rPr>
+        <w:t>(</w:t>
+      </w:r>
+      <w:proofErr w:type="gramEnd"/>
+      <w:r>
+        <w:rPr>
+          <w:rFonts w:ascii="Times New Roman" w:hAnsi="Times New Roman" w:cs="Times New Roman"/>
+          <w:b/>
+          <w:bCs/>
+        </w:rPr>
+        <w:t xml:space="preserve">): </w:t>
+      </w:r>
+      <w:r>
+        <w:rPr>
+          <w:rFonts w:ascii="Times New Roman" w:hAnsi="Times New Roman" w:cs="Times New Roman"/>
+        </w:rPr>
+        <w:t>Establishes a connection to the SQLite database and ensures the necessary tables exist.</w:t>
       </w:r>
     </w:p>
     <w:p>
@@ -1299,9 +1383,12 @@
         </w:rPr>
       </w:pPr>
       <w:proofErr w:type="spellStart"/>
-      <w:r>
-        <w:rPr>
-          <w:rFonts w:ascii="Times New Roman" w:hAnsi="Times New Roman" w:cs="Times New Roman"/>
+      <w:proofErr w:type="gramStart"/>
+      <w:r>
+        <w:rPr>
+          <w:rFonts w:ascii="Times New Roman" w:hAnsi="Times New Roman" w:cs="Times New Roman"/>
+          <w:b/>
+          <w:bCs/>
         </w:rPr>
         <w:lastRenderedPageBreak/>
         <w:t>loadDictionary</w:t>
@@ -1310,8 +1397,25 @@
       <w:r>
         <w:rPr>
           <w:rFonts w:ascii="Times New Roman" w:hAnsi="Times New Roman" w:cs="Times New Roman"/>
-        </w:rPr>
-        <w:t>(): Loads the dictionary data from the SQLite database into the HashMap for caching purposes.</w:t>
+          <w:b/>
+          <w:bCs/>
+        </w:rPr>
+        <w:t>(</w:t>
+      </w:r>
+      <w:proofErr w:type="gramEnd"/>
+      <w:r>
+        <w:rPr>
+          <w:rFonts w:ascii="Times New Roman" w:hAnsi="Times New Roman" w:cs="Times New Roman"/>
+          <w:b/>
+          <w:bCs/>
+        </w:rPr>
+        <w:t>):</w:t>
+      </w:r>
+      <w:r>
+        <w:rPr>
+          <w:rFonts w:ascii="Times New Roman" w:hAnsi="Times New Roman" w:cs="Times New Roman"/>
+        </w:rPr>
+        <w:t xml:space="preserve"> Loads the dictionary data from the SQLite database into the HashMap for caching purposes.</w:t>
       </w:r>
     </w:p>
     <w:p>
@@ -1325,9 +1429,12 @@
         </w:rPr>
       </w:pPr>
       <w:proofErr w:type="spellStart"/>
-      <w:r>
-        <w:rPr>
-          <w:rFonts w:ascii="Times New Roman" w:hAnsi="Times New Roman" w:cs="Times New Roman"/>
+      <w:proofErr w:type="gramStart"/>
+      <w:r>
+        <w:rPr>
+          <w:rFonts w:ascii="Times New Roman" w:hAnsi="Times New Roman" w:cs="Times New Roman"/>
+          <w:b/>
+          <w:bCs/>
         </w:rPr>
         <w:t>startServer</w:t>
       </w:r>
@@ -1335,8 +1442,25 @@
       <w:r>
         <w:rPr>
           <w:rFonts w:ascii="Times New Roman" w:hAnsi="Times New Roman" w:cs="Times New Roman"/>
-        </w:rPr>
-        <w:t>(): Initializes the server socket and listens for incoming client connections.</w:t>
+          <w:b/>
+          <w:bCs/>
+        </w:rPr>
+        <w:t>(</w:t>
+      </w:r>
+      <w:proofErr w:type="gramEnd"/>
+      <w:r>
+        <w:rPr>
+          <w:rFonts w:ascii="Times New Roman" w:hAnsi="Times New Roman" w:cs="Times New Roman"/>
+          <w:b/>
+          <w:bCs/>
+        </w:rPr>
+        <w:t>):</w:t>
+      </w:r>
+      <w:r>
+        <w:rPr>
+          <w:rFonts w:ascii="Times New Roman" w:hAnsi="Times New Roman" w:cs="Times New Roman"/>
+        </w:rPr>
+        <w:t xml:space="preserve"> Initializes the server socket and listens for incoming client connections.</w:t>
       </w:r>
     </w:p>
     <w:p>
@@ -1350,9 +1474,12 @@
         </w:rPr>
       </w:pPr>
       <w:proofErr w:type="spellStart"/>
-      <w:r>
-        <w:rPr>
-          <w:rFonts w:ascii="Times New Roman" w:hAnsi="Times New Roman" w:cs="Times New Roman"/>
+      <w:proofErr w:type="gramStart"/>
+      <w:r>
+        <w:rPr>
+          <w:rFonts w:ascii="Times New Roman" w:hAnsi="Times New Roman" w:cs="Times New Roman"/>
+          <w:b/>
+          <w:bCs/>
         </w:rPr>
         <w:t>handleClientRequest</w:t>
       </w:r>
@@ -1360,13 +1487,26 @@
       <w:r>
         <w:rPr>
           <w:rFonts w:ascii="Times New Roman" w:hAnsi="Times New Roman" w:cs="Times New Roman"/>
-        </w:rPr>
-        <w:t xml:space="preserve">(Socket </w:t>
+          <w:b/>
+          <w:bCs/>
+        </w:rPr>
+        <w:t>(</w:t>
+      </w:r>
+      <w:proofErr w:type="gramEnd"/>
+      <w:r>
+        <w:rPr>
+          <w:rFonts w:ascii="Times New Roman" w:hAnsi="Times New Roman" w:cs="Times New Roman"/>
+          <w:b/>
+          <w:bCs/>
+        </w:rPr>
+        <w:t xml:space="preserve">Socket </w:t>
       </w:r>
       <w:proofErr w:type="spellStart"/>
       <w:r>
         <w:rPr>
           <w:rFonts w:ascii="Times New Roman" w:hAnsi="Times New Roman" w:cs="Times New Roman"/>
+          <w:b/>
+          <w:bCs/>
         </w:rPr>
         <w:t>clientSocket</w:t>
       </w:r>
@@ -1374,8 +1514,16 @@
       <w:r>
         <w:rPr>
           <w:rFonts w:ascii="Times New Roman" w:hAnsi="Times New Roman" w:cs="Times New Roman"/>
-        </w:rPr>
-        <w:t>): Handles individual client requests, including searching for words, adding new words, updating word meanings, and removing words.</w:t>
+          <w:b/>
+          <w:bCs/>
+        </w:rPr>
+        <w:t>)</w:t>
+      </w:r>
+      <w:r>
+        <w:rPr>
+          <w:rFonts w:ascii="Times New Roman" w:hAnsi="Times New Roman" w:cs="Times New Roman"/>
+        </w:rPr>
+        <w:t>: Handles individual client requests, including searching for words, adding new words, updating word meanings, and removing words.</w:t>
       </w:r>
     </w:p>
     <w:p>
@@ -2189,13 +2337,27 @@
         <w:rPr>
           <w:rFonts w:ascii="Times New Roman" w:hAnsi="Times New Roman" w:cs="Times New Roman"/>
         </w:rPr>
-        <w:t xml:space="preserve"> will respond to the error messages to clients</w:t>
-      </w:r>
-      <w:r>
-        <w:rPr>
-          <w:rFonts w:ascii="Times New Roman" w:hAnsi="Times New Roman" w:cs="Times New Roman"/>
-        </w:rPr>
-        <w:t xml:space="preserve">, and will response an error message when user try to search to a word that are </w:t>
+        <w:t xml:space="preserve"> will respond to the error messages to </w:t>
+      </w:r>
+      <w:proofErr w:type="gramStart"/>
+      <w:r>
+        <w:rPr>
+          <w:rFonts w:ascii="Times New Roman" w:hAnsi="Times New Roman" w:cs="Times New Roman"/>
+        </w:rPr>
+        <w:t>clients</w:t>
+      </w:r>
+      <w:r>
+        <w:rPr>
+          <w:rFonts w:ascii="Times New Roman" w:hAnsi="Times New Roman" w:cs="Times New Roman"/>
+        </w:rPr>
+        <w:t>, and</w:t>
+      </w:r>
+      <w:proofErr w:type="gramEnd"/>
+      <w:r>
+        <w:rPr>
+          <w:rFonts w:ascii="Times New Roman" w:hAnsi="Times New Roman" w:cs="Times New Roman"/>
+        </w:rPr>
+        <w:t xml:space="preserve"> will response an error message when user try to search to a word that are </w:t>
       </w:r>
       <w:r>
         <w:rPr>
@@ -2457,13 +2619,121 @@
         <w:rPr>
           <w:rFonts w:ascii="Times New Roman" w:hAnsi="Times New Roman" w:cs="Times New Roman"/>
         </w:rPr>
-        <w:t xml:space="preserve"> classes validate that exactly two command-line parameters are provided. In the server, these parameters are the port number and dictionary file path, while in the client, they are the server address and port number. If the number of arguments is not exactly two, the application prints an error message and terminates. In addition, if there is not a running server in the specific port/address, the client GUI will let the user know the server is not running when user try to send any request to server</w:t>
-      </w:r>
-      <w:r>
-        <w:rPr>
-          <w:rFonts w:ascii="Times New Roman" w:hAnsi="Times New Roman" w:cs="Times New Roman"/>
-        </w:rPr>
-        <w:t>. Also, the server will create a new database to store the dictionary if server not found a database file base on the input of dictionary file path.</w:t>
+        <w:t xml:space="preserve"> classes validate that exactly </w:t>
+      </w:r>
+      <w:r>
+        <w:rPr>
+          <w:rFonts w:ascii="Times New Roman" w:hAnsi="Times New Roman" w:cs="Times New Roman"/>
+        </w:rPr>
+        <w:t>two</w:t>
+      </w:r>
+      <w:r>
+        <w:rPr>
+          <w:rFonts w:ascii="Times New Roman" w:hAnsi="Times New Roman" w:cs="Times New Roman"/>
+        </w:rPr>
+        <w:t xml:space="preserve"> command-line parameters are provided. In the server, these parameters are the </w:t>
+      </w:r>
+      <w:r>
+        <w:rPr>
+          <w:rFonts w:ascii="Times New Roman" w:hAnsi="Times New Roman" w:cs="Times New Roman"/>
+          <w:b/>
+          <w:bCs/>
+        </w:rPr>
+        <w:t>port number</w:t>
+      </w:r>
+      <w:r>
+        <w:rPr>
+          <w:rFonts w:ascii="Times New Roman" w:hAnsi="Times New Roman" w:cs="Times New Roman"/>
+        </w:rPr>
+        <w:t xml:space="preserve"> and dictionary </w:t>
+      </w:r>
+      <w:r>
+        <w:rPr>
+          <w:rFonts w:ascii="Times New Roman" w:hAnsi="Times New Roman" w:cs="Times New Roman"/>
+          <w:b/>
+          <w:bCs/>
+        </w:rPr>
+        <w:t>file path</w:t>
+      </w:r>
+      <w:r>
+        <w:rPr>
+          <w:rFonts w:ascii="Times New Roman" w:hAnsi="Times New Roman" w:cs="Times New Roman"/>
+        </w:rPr>
+        <w:t xml:space="preserve">, while in the client, they are the </w:t>
+      </w:r>
+      <w:r>
+        <w:rPr>
+          <w:rFonts w:ascii="Times New Roman" w:hAnsi="Times New Roman" w:cs="Times New Roman"/>
+          <w:b/>
+          <w:bCs/>
+        </w:rPr>
+        <w:t>server</w:t>
+      </w:r>
+      <w:r>
+        <w:rPr>
+          <w:rFonts w:ascii="Times New Roman" w:hAnsi="Times New Roman" w:cs="Times New Roman"/>
+        </w:rPr>
+        <w:t xml:space="preserve"> </w:t>
+      </w:r>
+      <w:r>
+        <w:rPr>
+          <w:rFonts w:ascii="Times New Roman" w:hAnsi="Times New Roman" w:cs="Times New Roman"/>
+          <w:b/>
+          <w:bCs/>
+        </w:rPr>
+        <w:t>address</w:t>
+      </w:r>
+      <w:r>
+        <w:rPr>
+          <w:rFonts w:ascii="Times New Roman" w:hAnsi="Times New Roman" w:cs="Times New Roman"/>
+        </w:rPr>
+        <w:t xml:space="preserve"> and </w:t>
+      </w:r>
+      <w:r>
+        <w:rPr>
+          <w:rFonts w:ascii="Times New Roman" w:hAnsi="Times New Roman" w:cs="Times New Roman"/>
+          <w:b/>
+          <w:bCs/>
+        </w:rPr>
+        <w:t>port number</w:t>
+      </w:r>
+      <w:r>
+        <w:rPr>
+          <w:rFonts w:ascii="Times New Roman" w:hAnsi="Times New Roman" w:cs="Times New Roman"/>
+        </w:rPr>
+        <w:t xml:space="preserve">. If the number of arguments is not exactly two, the application prints an error message and terminates. In addition, if there is not a running server in the specific port/address, the client GUI will let the user know the </w:t>
+      </w:r>
+      <w:r>
+        <w:rPr>
+          <w:rFonts w:ascii="Times New Roman" w:hAnsi="Times New Roman" w:cs="Times New Roman"/>
+          <w:b/>
+          <w:bCs/>
+        </w:rPr>
+        <w:t>server is not running</w:t>
+      </w:r>
+      <w:r>
+        <w:rPr>
+          <w:rFonts w:ascii="Times New Roman" w:hAnsi="Times New Roman" w:cs="Times New Roman"/>
+        </w:rPr>
+        <w:t xml:space="preserve"> when user try to send any request to server</w:t>
+      </w:r>
+      <w:r>
+        <w:rPr>
+          <w:rFonts w:ascii="Times New Roman" w:hAnsi="Times New Roman" w:cs="Times New Roman"/>
+        </w:rPr>
+        <w:t xml:space="preserve">. Also, the server will create a new database to store the dictionary if server </w:t>
+      </w:r>
+      <w:r>
+        <w:rPr>
+          <w:rFonts w:ascii="Times New Roman" w:hAnsi="Times New Roman" w:cs="Times New Roman"/>
+        </w:rPr>
+        <w:t>did not find</w:t>
+      </w:r>
+      <w:r>
+        <w:rPr>
+          <w:rFonts w:ascii="Times New Roman" w:hAnsi="Times New Roman" w:cs="Times New Roman"/>
+        </w:rPr>
+        <w:t xml:space="preserve"> a database file base on the input of dictionary file path.</w:t>
       </w:r>
     </w:p>
     <w:p>
@@ -2642,7 +2912,21 @@
         <w:rPr>
           <w:rFonts w:ascii="Times New Roman" w:hAnsi="Times New Roman" w:cs="Times New Roman"/>
         </w:rPr>
-        <w:t xml:space="preserve">that tasks should be handled in a First In, First Out manner, while the </w:t>
+        <w:t xml:space="preserve">that tasks should be handled in a </w:t>
+      </w:r>
+      <w:r>
+        <w:rPr>
+          <w:rFonts w:ascii="Times New Roman" w:hAnsi="Times New Roman" w:cs="Times New Roman"/>
+          <w:b/>
+          <w:bCs/>
+        </w:rPr>
+        <w:t>First In, First Out manner</w:t>
+      </w:r>
+      <w:r>
+        <w:rPr>
+          <w:rFonts w:ascii="Times New Roman" w:hAnsi="Times New Roman" w:cs="Times New Roman"/>
+        </w:rPr>
+        <w:t xml:space="preserve">, while the </w:t>
       </w:r>
       <w:r>
         <w:rPr>
@@ -2662,7 +2946,15 @@
         <w:rPr>
           <w:rFonts w:ascii="Times New Roman" w:hAnsi="Times New Roman" w:cs="Times New Roman"/>
         </w:rPr>
-        <w:t>provides ability of dynamic sizing</w:t>
+        <w:t xml:space="preserve">provides ability of </w:t>
+      </w:r>
+      <w:r>
+        <w:rPr>
+          <w:rFonts w:ascii="Times New Roman" w:hAnsi="Times New Roman" w:cs="Times New Roman"/>
+          <w:b/>
+          <w:bCs/>
+        </w:rPr>
+        <w:t>dynamic sizing</w:t>
       </w:r>
       <w:r>
         <w:rPr>
@@ -2805,7 +3097,35 @@
         <w:rPr>
           <w:rFonts w:ascii="Times New Roman" w:hAnsi="Times New Roman" w:cs="Times New Roman"/>
         </w:rPr>
-        <w:t xml:space="preserve"> queue for tasks using synchronized methods. By synchronizing access to the shared queue, we ensure that only one thread can access the queue at a given time. This not only prevents multiple threads from picking up the same task but also helps in avoiding deadlock situations.</w:t>
+        <w:t xml:space="preserve"> queue for tasks using </w:t>
+      </w:r>
+      <w:r>
+        <w:rPr>
+          <w:rFonts w:ascii="Times New Roman" w:hAnsi="Times New Roman" w:cs="Times New Roman"/>
+          <w:b/>
+          <w:bCs/>
+        </w:rPr>
+        <w:t>synchronized</w:t>
+      </w:r>
+      <w:r>
+        <w:rPr>
+          <w:rFonts w:ascii="Times New Roman" w:hAnsi="Times New Roman" w:cs="Times New Roman"/>
+        </w:rPr>
+        <w:t xml:space="preserve"> methods. By </w:t>
+      </w:r>
+      <w:r>
+        <w:rPr>
+          <w:rFonts w:ascii="Times New Roman" w:hAnsi="Times New Roman" w:cs="Times New Roman"/>
+          <w:b/>
+          <w:bCs/>
+        </w:rPr>
+        <w:t>synchronizing</w:t>
+      </w:r>
+      <w:r>
+        <w:rPr>
+          <w:rFonts w:ascii="Times New Roman" w:hAnsi="Times New Roman" w:cs="Times New Roman"/>
+        </w:rPr>
+        <w:t xml:space="preserve"> access to the shared queue, we ensure that only one thread can access the queue at a given time. This not only prevents multiple threads from picking up the same task but also helps in avoiding deadlock situations.</w:t>
       </w:r>
       <w:r>
         <w:rPr>
@@ -3227,9 +3547,18 @@
           <w:rFonts w:ascii="Times New Roman" w:hAnsi="Times New Roman" w:cs="Times New Roman"/>
           <w:color w:val="000000" w:themeColor="text1"/>
         </w:rPr>
-        <w:t>: "invalid{</w:t>
+        <w:t>: "</w:t>
+      </w:r>
+      <w:proofErr w:type="gramStart"/>
+      <w:r>
+        <w:rPr>
+          <w:rFonts w:ascii="Times New Roman" w:hAnsi="Times New Roman" w:cs="Times New Roman"/>
+          <w:color w:val="000000" w:themeColor="text1"/>
+        </w:rPr>
+        <w:t>invalid{</w:t>
       </w:r>
       <w:proofErr w:type="spellStart"/>
+      <w:proofErr w:type="gramEnd"/>
       <w:r>
         <w:rPr>
           <w:rFonts w:ascii="Times New Roman" w:hAnsi="Times New Roman" w:cs="Times New Roman"/>
@@ -4566,7 +4895,14 @@
           <w:b/>
           <w:bCs/>
         </w:rPr>
-        <w:t xml:space="preserve"> and future works</w:t>
+        <w:t xml:space="preserve"> and future </w:t>
+      </w:r>
+      <w:r>
+        <w:rPr>
+          <w:b/>
+          <w:bCs/>
+        </w:rPr>
+        <w:t>directions</w:t>
       </w:r>
     </w:p>
     <w:p>
@@ -4580,7 +4916,16 @@
         <w:t xml:space="preserve"> (e.g., Thread-per-connection, Thread-per-request…)</w:t>
       </w:r>
       <w:r>
-        <w:t xml:space="preserve">, perhaps exploring combinations with other protocols like DDP, to </w:t>
+        <w:t xml:space="preserve">, perhaps exploring combinations with other protocols like </w:t>
+      </w:r>
+      <w:r>
+        <w:rPr>
+          <w:rFonts w:hint="eastAsia"/>
+        </w:rPr>
+        <w:t>UDP</w:t>
+      </w:r>
+      <w:r>
+        <w:t xml:space="preserve">, to </w:t>
       </w:r>
       <w:r>
         <w:t>find the most suitable system design for this specific task</w:t>

</xml_diff>